<commit_message>
Auto commit on 2025-06-18 19:47:53 : Hyperparameter Tuning
</commit_message>
<xml_diff>
--- a/Assignments/Assignment 4 ML.docx
+++ b/Assignments/Assignment 4 ML.docx
@@ -30,7 +30,7 @@
                     <pic:cNvPicPr preferRelativeResize="0"/>
                   </pic:nvPicPr>
                   <pic:blipFill>
-                    <a:blip r:embed="rId7"/>
+                    <a:blip r:embed="rId8"/>
                     <a:srcRect/>
                     <a:stretch>
                       <a:fillRect/>
@@ -612,6 +612,74 @@
         </w:tabs>
         <w:spacing w:after="197" w:line="259" w:lineRule="auto"/>
         <w:ind w:left="-15"/>
+        <w:jc w:val="both"/>
+        <w:rPr>
+          <w:rFonts w:ascii="Times New Roman" w:eastAsia="Times New Roman" w:hAnsi="Times New Roman" w:cs="Times New Roman"/>
+          <w:szCs w:val="32"/>
+        </w:rPr>
+      </w:pPr>
+      <w:r>
+        <w:rPr>
+          <w:rFonts w:ascii="Times New Roman" w:eastAsia="Times New Roman" w:hAnsi="Times New Roman" w:cs="Times New Roman"/>
+          <w:szCs w:val="32"/>
+        </w:rPr>
+        <w:t>The following code is a python program</w:t>
+      </w:r>
+      <w:r>
+        <w:rPr>
+          <w:rFonts w:ascii="Times New Roman" w:eastAsia="Times New Roman" w:hAnsi="Times New Roman" w:cs="Times New Roman"/>
+          <w:szCs w:val="32"/>
+        </w:rPr>
+        <w:t xml:space="preserve"> that demonstrates </w:t>
+      </w:r>
+      <w:r>
+        <w:rPr>
+          <w:rFonts w:ascii="Times New Roman" w:eastAsia="Times New Roman" w:hAnsi="Times New Roman" w:cs="Times New Roman"/>
+          <w:szCs w:val="32"/>
+        </w:rPr>
+        <w:t>Reinforcement Learning</w:t>
+      </w:r>
+      <w:r>
+        <w:rPr>
+          <w:rFonts w:ascii="Times New Roman" w:eastAsia="Times New Roman" w:hAnsi="Times New Roman" w:cs="Times New Roman"/>
+          <w:szCs w:val="32"/>
+        </w:rPr>
+        <w:t xml:space="preserve">. It explains the basic concepts utilized in Reinforcement Learning, and provides code snippets that can be run in the Jupyter notebook provided to witness these concepts put into practice in real time. </w:t>
+      </w:r>
+    </w:p>
+    <w:p>
+      <w:pPr>
+        <w:tabs>
+          <w:tab w:val="center" w:pos="3675"/>
+        </w:tabs>
+        <w:spacing w:after="197" w:line="259" w:lineRule="auto"/>
+        <w:ind w:left="-15"/>
+        <w:jc w:val="both"/>
+        <w:rPr>
+          <w:rFonts w:ascii="Times New Roman" w:eastAsia="Times New Roman" w:hAnsi="Times New Roman" w:cs="Times New Roman"/>
+          <w:szCs w:val="32"/>
+        </w:rPr>
+      </w:pPr>
+      <w:r>
+        <w:rPr>
+          <w:rFonts w:ascii="Times New Roman" w:eastAsia="Times New Roman" w:hAnsi="Times New Roman" w:cs="Times New Roman"/>
+          <w:szCs w:val="32"/>
+        </w:rPr>
+        <w:t xml:space="preserve">The basic principle of Reinforcement Learning is explained: An agent interacts with the environment, which responds with a reward or cost, which enables the agent to learn behavior that leads to greater rewards and lower costs. The problem is characterized as a Markov Decision Process, which has: </w:t>
+      </w:r>
+    </w:p>
+    <w:p>
+      <w:pPr>
+        <w:pStyle w:val="ListParagraph"/>
+        <w:numPr>
+          <w:ilvl w:val="0"/>
+          <w:numId w:val="1"/>
+        </w:numPr>
+        <w:tabs>
+          <w:tab w:val="center" w:pos="3675"/>
+        </w:tabs>
+        <w:spacing w:after="197" w:line="259" w:lineRule="auto"/>
+        <w:jc w:val="both"/>
         <w:rPr>
           <w:rFonts w:ascii="Courier New" w:eastAsia="Times New Roman" w:hAnsi="Courier New" w:cs="Courier New"/>
           <w:sz w:val="20"/>
@@ -621,32 +689,459 @@
       <w:r>
         <w:rPr>
           <w:rFonts w:ascii="Times New Roman" w:eastAsia="Times New Roman" w:hAnsi="Times New Roman" w:cs="Times New Roman"/>
-          <w:szCs w:val="32"/>
-        </w:rPr>
-        <w:t>The following code is a python program</w:t>
-      </w:r>
-      <w:r>
-        <w:rPr>
-          <w:rFonts w:ascii="Times New Roman" w:eastAsia="Times New Roman" w:hAnsi="Times New Roman" w:cs="Times New Roman"/>
-          <w:szCs w:val="32"/>
-        </w:rPr>
-        <w:t xml:space="preserve"> that demonstrates </w:t>
-      </w:r>
-      <w:r>
-        <w:rPr>
-          <w:rFonts w:ascii="Times New Roman" w:eastAsia="Times New Roman" w:hAnsi="Times New Roman" w:cs="Times New Roman"/>
-          <w:szCs w:val="32"/>
-        </w:rPr>
-        <w:t>Reinforcement Learning</w:t>
+          <w:b/>
+          <w:szCs w:val="32"/>
+        </w:rPr>
+        <w:t xml:space="preserve">S </w:t>
+      </w:r>
+      <w:r>
+        <w:rPr>
+          <w:rFonts w:ascii="Times New Roman" w:eastAsia="Times New Roman" w:hAnsi="Times New Roman" w:cs="Times New Roman"/>
+          <w:szCs w:val="32"/>
+        </w:rPr>
+        <w:softHyphen/>
+        <w:t>– A finite set of states that the agent can inhabit</w:t>
+      </w:r>
+    </w:p>
+    <w:p>
+      <w:pPr>
+        <w:pStyle w:val="ListParagraph"/>
+        <w:numPr>
+          <w:ilvl w:val="0"/>
+          <w:numId w:val="1"/>
+        </w:numPr>
+        <w:tabs>
+          <w:tab w:val="center" w:pos="3675"/>
+        </w:tabs>
+        <w:spacing w:after="197" w:line="259" w:lineRule="auto"/>
+        <w:jc w:val="both"/>
+        <w:rPr>
+          <w:rFonts w:ascii="Courier New" w:eastAsia="Times New Roman" w:hAnsi="Courier New" w:cs="Courier New"/>
+          <w:sz w:val="20"/>
+          <w:szCs w:val="32"/>
+        </w:rPr>
+      </w:pPr>
+      <w:r>
+        <w:rPr>
+          <w:rFonts w:ascii="Times New Roman" w:eastAsia="Times New Roman" w:hAnsi="Times New Roman" w:cs="Times New Roman"/>
+          <w:b/>
+          <w:szCs w:val="32"/>
+        </w:rPr>
+        <w:t xml:space="preserve">A </w:t>
+      </w:r>
+      <w:r>
+        <w:rPr>
+          <w:rFonts w:ascii="Times New Roman" w:eastAsia="Times New Roman" w:hAnsi="Times New Roman" w:cs="Times New Roman"/>
+          <w:szCs w:val="32"/>
+        </w:rPr>
+        <w:t>–</w:t>
+      </w:r>
+      <w:r>
+        <w:rPr>
+          <w:rFonts w:ascii="Courier New" w:eastAsia="Times New Roman" w:hAnsi="Courier New" w:cs="Courier New"/>
+          <w:sz w:val="20"/>
+          <w:szCs w:val="32"/>
+        </w:rPr>
+        <w:t xml:space="preserve"> </w:t>
+      </w:r>
+      <w:r>
+        <w:rPr>
+          <w:rFonts w:ascii="Times New Roman" w:eastAsia="Times New Roman" w:hAnsi="Times New Roman" w:cs="Times New Roman"/>
+          <w:szCs w:val="32"/>
+        </w:rPr>
+        <w:t>A finite set of actions that the agent can take in each state</w:t>
+      </w:r>
+    </w:p>
+    <w:p>
+      <w:pPr>
+        <w:pStyle w:val="ListParagraph"/>
+        <w:numPr>
+          <w:ilvl w:val="0"/>
+          <w:numId w:val="1"/>
+        </w:numPr>
+        <w:tabs>
+          <w:tab w:val="center" w:pos="3675"/>
+        </w:tabs>
+        <w:spacing w:after="197" w:line="259" w:lineRule="auto"/>
+        <w:jc w:val="both"/>
+        <w:rPr>
+          <w:rStyle w:val="mi"/>
+          <w:rFonts w:ascii="Courier New" w:eastAsia="Times New Roman" w:hAnsi="Courier New" w:cs="Courier New"/>
+          <w:b/>
+          <w:sz w:val="20"/>
+          <w:szCs w:val="32"/>
+        </w:rPr>
+      </w:pPr>
+      <w:r>
+        <w:rPr>
+          <w:rStyle w:val="mi"/>
+          <w:rFonts w:ascii="MathJax_Math" w:hAnsi="MathJax_Math"/>
+          <w:b/>
+          <w:i/>
+          <w:iCs/>
+          <w:sz w:val="29"/>
+          <w:szCs w:val="29"/>
+        </w:rPr>
+        <w:t>R</w:t>
+      </w:r>
+      <w:r>
+        <w:rPr>
+          <w:rStyle w:val="mo"/>
+          <w:rFonts w:ascii="MathJax_Main" w:hAnsi="MathJax_Main"/>
+          <w:b/>
+          <w:sz w:val="29"/>
+          <w:szCs w:val="29"/>
+        </w:rPr>
+        <w:t>:</w:t>
+      </w:r>
+      <w:r>
+        <w:rPr>
+          <w:rStyle w:val="mi"/>
+          <w:rFonts w:ascii="MathJax_Caligraphic" w:hAnsi="MathJax_Caligraphic"/>
+          <w:b/>
+          <w:sz w:val="29"/>
+          <w:szCs w:val="29"/>
+        </w:rPr>
+        <w:t>S</w:t>
+      </w:r>
+      <w:r>
+        <w:rPr>
+          <w:rStyle w:val="mo"/>
+          <w:rFonts w:ascii="MathJax_Main" w:hAnsi="MathJax_Main"/>
+          <w:b/>
+          <w:sz w:val="29"/>
+          <w:szCs w:val="29"/>
+        </w:rPr>
+        <w:t>×</w:t>
+      </w:r>
+      <w:r>
+        <w:rPr>
+          <w:rStyle w:val="mi"/>
+          <w:rFonts w:ascii="MathJax_Caligraphic" w:hAnsi="MathJax_Caligraphic"/>
+          <w:b/>
+          <w:sz w:val="29"/>
+          <w:szCs w:val="29"/>
+        </w:rPr>
+        <w:t>A</w:t>
+      </w:r>
+      <w:r>
+        <w:rPr>
+          <w:rStyle w:val="mo"/>
+          <w:rFonts w:ascii="MathJax_Main" w:hAnsi="MathJax_Main"/>
+          <w:b/>
+          <w:sz w:val="29"/>
+          <w:szCs w:val="29"/>
+        </w:rPr>
+        <w:t>→[</w:t>
+      </w:r>
+      <w:r>
+        <w:rPr>
+          <w:rStyle w:val="mi"/>
+          <w:rFonts w:ascii="MathJax_Math" w:hAnsi="MathJax_Math"/>
+          <w:b/>
+          <w:i/>
+          <w:iCs/>
+          <w:sz w:val="29"/>
+          <w:szCs w:val="29"/>
+        </w:rPr>
+        <w:t>R</w:t>
+      </w:r>
+      <w:r>
+        <w:rPr>
+          <w:rStyle w:val="mi"/>
+          <w:rFonts w:ascii="MathJax_Math" w:hAnsi="MathJax_Math"/>
+          <w:b/>
+          <w:i/>
+          <w:iCs/>
+          <w:sz w:val="20"/>
+          <w:szCs w:val="20"/>
+        </w:rPr>
+        <w:t>min</w:t>
+      </w:r>
+      <w:r>
+        <w:rPr>
+          <w:rStyle w:val="mo"/>
+          <w:rFonts w:ascii="MathJax_Main" w:hAnsi="MathJax_Main"/>
+          <w:b/>
+          <w:sz w:val="29"/>
+          <w:szCs w:val="29"/>
+        </w:rPr>
+        <w:t>,</w:t>
+      </w:r>
+      <w:r>
+        <w:rPr>
+          <w:rStyle w:val="mi"/>
+          <w:rFonts w:ascii="MathJax_Math" w:hAnsi="MathJax_Math"/>
+          <w:b/>
+          <w:i/>
+          <w:iCs/>
+          <w:sz w:val="29"/>
+          <w:szCs w:val="29"/>
+        </w:rPr>
+        <w:t>R</w:t>
+      </w:r>
+      <w:r>
+        <w:rPr>
+          <w:rStyle w:val="mi"/>
+          <w:rFonts w:ascii="MathJax_Math" w:hAnsi="MathJax_Math"/>
+          <w:b/>
+          <w:i/>
+          <w:iCs/>
+          <w:sz w:val="20"/>
+          <w:szCs w:val="20"/>
+        </w:rPr>
+        <w:t>max</w:t>
+      </w:r>
+      <w:r>
+        <w:rPr>
+          <w:rStyle w:val="mo"/>
+          <w:rFonts w:ascii="MathJax_Main" w:hAnsi="MathJax_Main"/>
+          <w:b/>
+          <w:sz w:val="29"/>
+          <w:szCs w:val="29"/>
+        </w:rPr>
+        <w:t>]</w:t>
+      </w:r>
+      <w:r>
+        <w:rPr>
+          <w:rStyle w:val="mo"/>
+          <w:rFonts w:ascii="Cambria Math" w:hAnsi="Cambria Math" w:cs="Cambria Math"/>
+          <w:b/>
+          <w:sz w:val="29"/>
+          <w:szCs w:val="29"/>
+        </w:rPr>
+        <w:t>⊂</w:t>
+      </w:r>
+      <w:r>
+        <w:rPr>
+          <w:rStyle w:val="mi"/>
+          <w:rFonts w:ascii="MathJax_AMS" w:hAnsi="MathJax_AMS"/>
+          <w:b/>
+          <w:sz w:val="29"/>
+          <w:szCs w:val="29"/>
+        </w:rPr>
+        <w:t>R</w:t>
+      </w:r>
+      <w:r>
+        <w:rPr>
+          <w:rStyle w:val="mi"/>
+          <w:rFonts w:ascii="MathJax_AMS" w:hAnsi="MathJax_AMS"/>
+          <w:b/>
+          <w:sz w:val="29"/>
+          <w:szCs w:val="29"/>
+        </w:rPr>
+        <w:t xml:space="preserve"> – </w:t>
+      </w:r>
+      <w:r>
+        <w:rPr>
+          <w:rStyle w:val="mi"/>
+          <w:rFonts w:ascii="Times New Roman" w:hAnsi="Times New Roman" w:cs="Times New Roman"/>
+          <w:szCs w:val="29"/>
+        </w:rPr>
+        <w:t>The bounded reward or cost function that gives the agent reinforcement</w:t>
+      </w:r>
+    </w:p>
+    <w:p>
+      <w:pPr>
+        <w:pStyle w:val="ListParagraph"/>
+        <w:numPr>
+          <w:ilvl w:val="0"/>
+          <w:numId w:val="1"/>
+        </w:numPr>
+        <w:tabs>
+          <w:tab w:val="center" w:pos="3675"/>
+        </w:tabs>
+        <w:spacing w:after="197" w:line="259" w:lineRule="auto"/>
+        <w:jc w:val="both"/>
+        <w:rPr>
+          <w:rStyle w:val="mo"/>
+          <w:rFonts w:ascii="Courier New" w:eastAsia="Times New Roman" w:hAnsi="Courier New" w:cs="Courier New"/>
+          <w:b/>
+          <w:sz w:val="20"/>
+          <w:szCs w:val="32"/>
+        </w:rPr>
+      </w:pPr>
+      <w:r>
+        <w:rPr>
+          <w:rStyle w:val="mi"/>
+          <w:rFonts w:ascii="MathJax_Math" w:hAnsi="MathJax_Math"/>
+          <w:b/>
+          <w:i/>
+          <w:iCs/>
+          <w:sz w:val="29"/>
+          <w:szCs w:val="29"/>
+        </w:rPr>
+        <w:t>P</w:t>
+      </w:r>
+      <w:r>
+        <w:rPr>
+          <w:rStyle w:val="mo"/>
+          <w:rFonts w:ascii="MathJax_Main" w:hAnsi="MathJax_Main"/>
+          <w:b/>
+          <w:sz w:val="29"/>
+          <w:szCs w:val="29"/>
+        </w:rPr>
+        <w:t>:</w:t>
+      </w:r>
+      <w:r>
+        <w:rPr>
+          <w:rStyle w:val="mi"/>
+          <w:rFonts w:ascii="MathJax_Caligraphic" w:hAnsi="MathJax_Caligraphic"/>
+          <w:b/>
+          <w:sz w:val="29"/>
+          <w:szCs w:val="29"/>
+        </w:rPr>
+        <w:t>S</w:t>
+      </w:r>
+      <w:r>
+        <w:rPr>
+          <w:rStyle w:val="mo"/>
+          <w:rFonts w:ascii="MathJax_Main" w:hAnsi="MathJax_Main"/>
+          <w:b/>
+          <w:sz w:val="29"/>
+          <w:szCs w:val="29"/>
+        </w:rPr>
+        <w:t>×</w:t>
+      </w:r>
+      <w:r>
+        <w:rPr>
+          <w:rStyle w:val="mi"/>
+          <w:rFonts w:ascii="MathJax_Caligraphic" w:hAnsi="MathJax_Caligraphic"/>
+          <w:b/>
+          <w:sz w:val="29"/>
+          <w:szCs w:val="29"/>
+        </w:rPr>
+        <w:t>A</w:t>
+      </w:r>
+      <w:r>
+        <w:rPr>
+          <w:rStyle w:val="mo"/>
+          <w:rFonts w:ascii="MathJax_Main" w:hAnsi="MathJax_Main"/>
+          <w:b/>
+          <w:sz w:val="29"/>
+          <w:szCs w:val="29"/>
+        </w:rPr>
+        <w:t>→</w:t>
+      </w:r>
+      <w:r>
+        <w:rPr>
+          <w:rStyle w:val="mi"/>
+          <w:rFonts w:ascii="MathJax_Main" w:hAnsi="MathJax_Main"/>
+          <w:b/>
+          <w:sz w:val="29"/>
+          <w:szCs w:val="29"/>
+        </w:rPr>
+        <w:t>Δ</w:t>
+      </w:r>
+      <w:r>
+        <w:rPr>
+          <w:rStyle w:val="mo"/>
+          <w:rFonts w:ascii="MathJax_Main" w:hAnsi="MathJax_Main"/>
+          <w:b/>
+          <w:sz w:val="29"/>
+          <w:szCs w:val="29"/>
+        </w:rPr>
+        <w:t>(</w:t>
+      </w:r>
+      <w:r>
+        <w:rPr>
+          <w:rStyle w:val="mi"/>
+          <w:rFonts w:ascii="MathJax_Caligraphic" w:hAnsi="MathJax_Caligraphic"/>
+          <w:b/>
+          <w:sz w:val="29"/>
+          <w:szCs w:val="29"/>
+        </w:rPr>
+        <w:t>S</w:t>
+      </w:r>
+      <w:r>
+        <w:rPr>
+          <w:rStyle w:val="mo"/>
+          <w:rFonts w:ascii="MathJax_Main" w:hAnsi="MathJax_Main"/>
+          <w:b/>
+          <w:sz w:val="29"/>
+          <w:szCs w:val="29"/>
+        </w:rPr>
+        <w:t>)</w:t>
+      </w:r>
+      <w:r>
+        <w:rPr>
+          <w:rStyle w:val="mo"/>
+          <w:rFonts w:ascii="MathJax_Main" w:hAnsi="MathJax_Main"/>
+          <w:b/>
+          <w:sz w:val="29"/>
+          <w:szCs w:val="29"/>
+        </w:rPr>
+        <w:t xml:space="preserve"> – </w:t>
+      </w:r>
+      <w:r>
+        <w:rPr>
+          <w:rStyle w:val="mo"/>
+          <w:rFonts w:ascii="Times New Roman" w:hAnsi="Times New Roman" w:cs="Times New Roman"/>
+          <w:szCs w:val="29"/>
+        </w:rPr>
+        <w:t>Transition probabilities of the agent moving to the next state</w:t>
+      </w:r>
+    </w:p>
+    <w:p>
+      <w:pPr>
+        <w:pStyle w:val="ListParagraph"/>
+        <w:numPr>
+          <w:ilvl w:val="0"/>
+          <w:numId w:val="1"/>
+        </w:numPr>
+        <w:tabs>
+          <w:tab w:val="center" w:pos="3675"/>
+        </w:tabs>
+        <w:spacing w:after="197" w:line="259" w:lineRule="auto"/>
+        <w:jc w:val="both"/>
+        <w:rPr>
+          <w:rFonts w:ascii="Courier New" w:eastAsia="Times New Roman" w:hAnsi="Courier New" w:cs="Courier New"/>
+          <w:b/>
+          <w:sz w:val="20"/>
+          <w:szCs w:val="32"/>
+        </w:rPr>
+      </w:pPr>
+      <w:r>
+        <w:rPr>
+          <w:rStyle w:val="mi"/>
+          <w:rFonts w:ascii="MathJax_Math" w:hAnsi="MathJax_Math"/>
+          <w:b/>
+          <w:i/>
+          <w:iCs/>
+          <w:sz w:val="29"/>
+          <w:szCs w:val="29"/>
+        </w:rPr>
+        <w:t>γ</w:t>
+      </w:r>
+      <w:r>
+        <w:rPr>
+          <w:rStyle w:val="mi"/>
+          <w:rFonts w:ascii="MathJax_Math" w:hAnsi="MathJax_Math"/>
+          <w:b/>
+          <w:i/>
+          <w:iCs/>
+          <w:sz w:val="29"/>
+          <w:szCs w:val="29"/>
+        </w:rPr>
+        <w:t xml:space="preserve"> – </w:t>
+      </w:r>
+      <w:r>
+        <w:rPr>
+          <w:rStyle w:val="mi"/>
+          <w:rFonts w:ascii="Times New Roman" w:hAnsi="Times New Roman" w:cs="Times New Roman"/>
+          <w:iCs/>
+          <w:szCs w:val="29"/>
+        </w:rPr>
+        <w:t>A discount factor. The closer to one it is, the less it encourages the agent to reach rewards as quickly as possible.</w:t>
       </w:r>
       <w:bookmarkStart w:id="0" w:name="_GoBack"/>
       <w:bookmarkEnd w:id="0"/>
     </w:p>
     <w:sectPr>
-      <w:headerReference w:type="even" r:id="rId8"/>
-      <w:headerReference w:type="default" r:id="rId9"/>
-      <w:footerReference w:type="even" r:id="rId10"/>
-      <w:footerReference w:type="default" r:id="rId11"/>
+      <w:headerReference w:type="even" r:id="rId9"/>
+      <w:headerReference w:type="default" r:id="rId10"/>
+      <w:footerReference w:type="even" r:id="rId11"/>
+      <w:footerReference w:type="default" r:id="rId12"/>
       <w:pgSz w:w="11906" w:h="16838"/>
       <w:pgMar w:top="1440" w:right="1440" w:bottom="1685" w:left="1440" w:header="480" w:footer="478" w:gutter="0"/>
       <w:pgBorders w:display="firstPage" w:offsetFrom="page">
@@ -1635,6 +2130,127 @@
     </w:pPr>
   </w:p>
 </w:hdr>
+</file>
+
+<file path=word/numbering.xml><?xml version="1.0" encoding="utf-8"?>
+<w:numbering xmlns:wpc="http://schemas.microsoft.com/office/word/2010/wordprocessingCanvas" xmlns:mc="http://schemas.openxmlformats.org/markup-compatibility/2006" xmlns:o="urn:schemas-microsoft-com:office:office" xmlns:r="http://schemas.openxmlformats.org/officeDocument/2006/relationships" xmlns:m="http://schemas.openxmlformats.org/officeDocument/2006/math" xmlns:v="urn:schemas-microsoft-com:vml" xmlns:wp14="http://schemas.microsoft.com/office/word/2010/wordprocessingDrawing" xmlns:wp="http://schemas.openxmlformats.org/drawingml/2006/wordprocessingDrawing" xmlns:w10="urn:schemas-microsoft-com:office:word" xmlns:w="http://schemas.openxmlformats.org/wordprocessingml/2006/main" xmlns:w14="http://schemas.microsoft.com/office/word/2010/wordml" xmlns:w15="http://schemas.microsoft.com/office/word/2012/wordml" xmlns:wpg="http://schemas.microsoft.com/office/word/2010/wordprocessingGroup" xmlns:wpi="http://schemas.microsoft.com/office/word/2010/wordprocessingInk" xmlns:wne="http://schemas.microsoft.com/office/word/2006/wordml" xmlns:wps="http://schemas.microsoft.com/office/word/2010/wordprocessingShape" mc:Ignorable="w14 w15 wp14">
+  <w:abstractNum w:abstractNumId="0">
+    <w:nsid w:val="2A4B45D6"/>
+    <w:multiLevelType w:val="hybridMultilevel"/>
+    <w:tmpl w:val="C65C692E"/>
+    <w:lvl w:ilvl="0" w:tplc="04090001">
+      <w:start w:val="1"/>
+      <w:numFmt w:val="bullet"/>
+      <w:lvlText w:val=""/>
+      <w:lvlJc w:val="left"/>
+      <w:pPr>
+        <w:ind w:left="705" w:hanging="360"/>
+      </w:pPr>
+      <w:rPr>
+        <w:rFonts w:ascii="Symbol" w:hAnsi="Symbol" w:hint="default"/>
+      </w:rPr>
+    </w:lvl>
+    <w:lvl w:ilvl="1" w:tplc="04090003" w:tentative="1">
+      <w:start w:val="1"/>
+      <w:numFmt w:val="bullet"/>
+      <w:lvlText w:val="o"/>
+      <w:lvlJc w:val="left"/>
+      <w:pPr>
+        <w:ind w:left="1425" w:hanging="360"/>
+      </w:pPr>
+      <w:rPr>
+        <w:rFonts w:ascii="Courier New" w:hAnsi="Courier New" w:cs="Courier New" w:hint="default"/>
+      </w:rPr>
+    </w:lvl>
+    <w:lvl w:ilvl="2" w:tplc="04090005" w:tentative="1">
+      <w:start w:val="1"/>
+      <w:numFmt w:val="bullet"/>
+      <w:lvlText w:val=""/>
+      <w:lvlJc w:val="left"/>
+      <w:pPr>
+        <w:ind w:left="2145" w:hanging="360"/>
+      </w:pPr>
+      <w:rPr>
+        <w:rFonts w:ascii="Wingdings" w:hAnsi="Wingdings" w:hint="default"/>
+      </w:rPr>
+    </w:lvl>
+    <w:lvl w:ilvl="3" w:tplc="04090001" w:tentative="1">
+      <w:start w:val="1"/>
+      <w:numFmt w:val="bullet"/>
+      <w:lvlText w:val=""/>
+      <w:lvlJc w:val="left"/>
+      <w:pPr>
+        <w:ind w:left="2865" w:hanging="360"/>
+      </w:pPr>
+      <w:rPr>
+        <w:rFonts w:ascii="Symbol" w:hAnsi="Symbol" w:hint="default"/>
+      </w:rPr>
+    </w:lvl>
+    <w:lvl w:ilvl="4" w:tplc="04090003" w:tentative="1">
+      <w:start w:val="1"/>
+      <w:numFmt w:val="bullet"/>
+      <w:lvlText w:val="o"/>
+      <w:lvlJc w:val="left"/>
+      <w:pPr>
+        <w:ind w:left="3585" w:hanging="360"/>
+      </w:pPr>
+      <w:rPr>
+        <w:rFonts w:ascii="Courier New" w:hAnsi="Courier New" w:cs="Courier New" w:hint="default"/>
+      </w:rPr>
+    </w:lvl>
+    <w:lvl w:ilvl="5" w:tplc="04090005" w:tentative="1">
+      <w:start w:val="1"/>
+      <w:numFmt w:val="bullet"/>
+      <w:lvlText w:val=""/>
+      <w:lvlJc w:val="left"/>
+      <w:pPr>
+        <w:ind w:left="4305" w:hanging="360"/>
+      </w:pPr>
+      <w:rPr>
+        <w:rFonts w:ascii="Wingdings" w:hAnsi="Wingdings" w:hint="default"/>
+      </w:rPr>
+    </w:lvl>
+    <w:lvl w:ilvl="6" w:tplc="04090001" w:tentative="1">
+      <w:start w:val="1"/>
+      <w:numFmt w:val="bullet"/>
+      <w:lvlText w:val=""/>
+      <w:lvlJc w:val="left"/>
+      <w:pPr>
+        <w:ind w:left="5025" w:hanging="360"/>
+      </w:pPr>
+      <w:rPr>
+        <w:rFonts w:ascii="Symbol" w:hAnsi="Symbol" w:hint="default"/>
+      </w:rPr>
+    </w:lvl>
+    <w:lvl w:ilvl="7" w:tplc="04090003" w:tentative="1">
+      <w:start w:val="1"/>
+      <w:numFmt w:val="bullet"/>
+      <w:lvlText w:val="o"/>
+      <w:lvlJc w:val="left"/>
+      <w:pPr>
+        <w:ind w:left="5745" w:hanging="360"/>
+      </w:pPr>
+      <w:rPr>
+        <w:rFonts w:ascii="Courier New" w:hAnsi="Courier New" w:cs="Courier New" w:hint="default"/>
+      </w:rPr>
+    </w:lvl>
+    <w:lvl w:ilvl="8" w:tplc="04090005" w:tentative="1">
+      <w:start w:val="1"/>
+      <w:numFmt w:val="bullet"/>
+      <w:lvlText w:val=""/>
+      <w:lvlJc w:val="left"/>
+      <w:pPr>
+        <w:ind w:left="6465" w:hanging="360"/>
+      </w:pPr>
+      <w:rPr>
+        <w:rFonts w:ascii="Wingdings" w:hAnsi="Wingdings" w:hint="default"/>
+      </w:rPr>
+    </w:lvl>
+  </w:abstractNum>
+  <w:num w:numId="1">
+    <w:abstractNumId w:val="0"/>
+  </w:num>
+</w:numbering>
 </file>
 
 <file path=word/styles.xml><?xml version="1.0" encoding="utf-8"?>
@@ -2491,6 +3107,27 @@
       </w:tcPr>
     </w:tblStylePr>
   </w:style>
+  <w:style w:type="paragraph" w:styleId="ListParagraph">
+    <w:name w:val="List Paragraph"/>
+    <w:basedOn w:val="Normal"/>
+    <w:uiPriority w:val="34"/>
+    <w:qFormat/>
+    <w:rsid w:val="00BA38E7"/>
+    <w:pPr>
+      <w:ind w:left="720"/>
+      <w:contextualSpacing/>
+    </w:pPr>
+  </w:style>
+  <w:style w:type="character" w:customStyle="1" w:styleId="mi">
+    <w:name w:val="mi"/>
+    <w:basedOn w:val="DefaultParagraphFont"/>
+    <w:rsid w:val="00BA38E7"/>
+  </w:style>
+  <w:style w:type="character" w:customStyle="1" w:styleId="mo">
+    <w:name w:val="mo"/>
+    <w:basedOn w:val="DefaultParagraphFont"/>
+    <w:rsid w:val="00BA38E7"/>
+  </w:style>
 </w:styles>
 </file>
 

</xml_diff>

<commit_message>
Auto commit on 2025-06-18 19:52:49 : Hyperparameter Tuning
</commit_message>
<xml_diff>
--- a/Assignments/Assignment 4 ML.docx
+++ b/Assignments/Assignment 4 ML.docx
@@ -1095,6 +1095,7 @@
         <w:spacing w:after="197" w:line="259" w:lineRule="auto"/>
         <w:jc w:val="both"/>
         <w:rPr>
+          <w:rStyle w:val="mi"/>
           <w:rFonts w:ascii="Courier New" w:eastAsia="Times New Roman" w:hAnsi="Courier New" w:cs="Courier New"/>
           <w:b/>
           <w:sz w:val="20"/>
@@ -1134,7 +1135,440 @@
         </w:rPr>
         <w:t>A discount factor. The closer to one it is, the less it encourages the agent to reach rewards as quickly as possible.</w:t>
       </w:r>
+    </w:p>
+    <w:p>
+      <w:pPr>
+        <w:tabs>
+          <w:tab w:val="center" w:pos="3675"/>
+        </w:tabs>
+        <w:spacing w:after="197" w:line="259" w:lineRule="auto"/>
+        <w:ind w:left="0"/>
+        <w:jc w:val="both"/>
+        <w:rPr>
+          <w:rFonts w:ascii="Times New Roman" w:eastAsia="Times New Roman" w:hAnsi="Times New Roman" w:cs="Times New Roman"/>
+          <w:szCs w:val="32"/>
+        </w:rPr>
+      </w:pPr>
+      <w:r>
+        <w:rPr>
+          <w:rFonts w:ascii="Times New Roman" w:eastAsia="Times New Roman" w:hAnsi="Times New Roman" w:cs="Times New Roman"/>
+          <w:szCs w:val="32"/>
+        </w:rPr>
+        <w:t xml:space="preserve">The </w:t>
+      </w:r>
+      <w:r>
+        <w:rPr>
+          <w:rFonts w:ascii="Times New Roman" w:eastAsia="Times New Roman" w:hAnsi="Times New Roman" w:cs="Times New Roman"/>
+          <w:b/>
+          <w:szCs w:val="32"/>
+        </w:rPr>
+        <w:t xml:space="preserve">Policy </w:t>
+      </w:r>
+      <w:r>
+        <w:rPr>
+          <w:rFonts w:ascii="Times New Roman" w:eastAsia="Times New Roman" w:hAnsi="Times New Roman" w:cs="Times New Roman"/>
+          <w:szCs w:val="32"/>
+        </w:rPr>
+        <w:t xml:space="preserve">of an agent is the strategy or set of rules it utilizes in order to decide what actions it should take at each state in the environment. </w:t>
+      </w:r>
+      <w:r>
+        <w:rPr>
+          <w:rFonts w:ascii="Times New Roman" w:eastAsia="Times New Roman" w:hAnsi="Times New Roman" w:cs="Times New Roman"/>
+          <w:szCs w:val="32"/>
+        </w:rPr>
+        <w:t xml:space="preserve">The optimal policy gives us the value function </w:t>
+      </w:r>
       <w:bookmarkStart w:id="0" w:name="_GoBack"/>
+      <w:r>
+        <w:rPr>
+          <w:rStyle w:val="mi"/>
+          <w:rFonts w:ascii="MathJax_Math" w:hAnsi="MathJax_Math"/>
+          <w:b/>
+          <w:i/>
+          <w:iCs/>
+          <w:sz w:val="29"/>
+          <w:szCs w:val="29"/>
+        </w:rPr>
+        <w:t>V</w:t>
+      </w:r>
+      <w:r>
+        <w:rPr>
+          <w:rStyle w:val="mo"/>
+          <w:rFonts w:ascii="Cambria Math" w:hAnsi="Cambria Math" w:cs="Cambria Math"/>
+          <w:b/>
+          <w:sz w:val="20"/>
+          <w:szCs w:val="20"/>
+        </w:rPr>
+        <w:t>∗</w:t>
+      </w:r>
+      <w:r>
+        <w:rPr>
+          <w:rStyle w:val="mo"/>
+          <w:rFonts w:ascii="MathJax_Main" w:hAnsi="MathJax_Main"/>
+          <w:b/>
+          <w:sz w:val="29"/>
+          <w:szCs w:val="29"/>
+        </w:rPr>
+        <w:t>(</w:t>
+      </w:r>
+      <w:r>
+        <w:rPr>
+          <w:rStyle w:val="mi"/>
+          <w:rFonts w:ascii="MathJax_Math" w:hAnsi="MathJax_Math"/>
+          <w:b/>
+          <w:i/>
+          <w:iCs/>
+          <w:sz w:val="29"/>
+          <w:szCs w:val="29"/>
+        </w:rPr>
+        <w:t>s</w:t>
+      </w:r>
+      <w:r>
+        <w:rPr>
+          <w:rStyle w:val="mo"/>
+          <w:rFonts w:ascii="MathJax_Main" w:hAnsi="MathJax_Main"/>
+          <w:b/>
+          <w:sz w:val="29"/>
+          <w:szCs w:val="29"/>
+        </w:rPr>
+        <w:t>)=max</w:t>
+      </w:r>
+      <w:r>
+        <w:rPr>
+          <w:rStyle w:val="mi"/>
+          <w:rFonts w:ascii="MathJax_Math" w:hAnsi="MathJax_Math"/>
+          <w:b/>
+          <w:i/>
+          <w:iCs/>
+        </w:rPr>
+        <w:t>a</w:t>
+      </w:r>
+      <w:r>
+        <w:rPr>
+          <w:rStyle w:val="mo"/>
+          <w:rFonts w:ascii="Cambria Math" w:hAnsi="Cambria Math" w:cs="Cambria Math"/>
+          <w:b/>
+          <w:sz w:val="20"/>
+          <w:szCs w:val="20"/>
+        </w:rPr>
+        <w:t>∈</w:t>
+      </w:r>
+      <w:r>
+        <w:rPr>
+          <w:rStyle w:val="mi"/>
+          <w:rFonts w:ascii="MathJax_Caligraphic" w:hAnsi="MathJax_Caligraphic"/>
+          <w:b/>
+        </w:rPr>
+        <w:t>A</w:t>
+      </w:r>
+      <w:r>
+        <w:rPr>
+          <w:rStyle w:val="mo"/>
+          <w:rFonts w:ascii="MathJax_Size1" w:hAnsi="MathJax_Size1"/>
+          <w:b/>
+          <w:sz w:val="29"/>
+          <w:szCs w:val="29"/>
+        </w:rPr>
+        <w:t>[</w:t>
+      </w:r>
+      <w:r>
+        <w:rPr>
+          <w:rStyle w:val="mi"/>
+          <w:rFonts w:ascii="MathJax_Math" w:hAnsi="MathJax_Math"/>
+          <w:b/>
+          <w:i/>
+          <w:iCs/>
+          <w:sz w:val="29"/>
+          <w:szCs w:val="29"/>
+        </w:rPr>
+        <w:t>R</w:t>
+      </w:r>
+      <w:r>
+        <w:rPr>
+          <w:rStyle w:val="mo"/>
+          <w:rFonts w:ascii="MathJax_Main" w:hAnsi="MathJax_Main"/>
+          <w:b/>
+          <w:sz w:val="29"/>
+          <w:szCs w:val="29"/>
+        </w:rPr>
+        <w:t>(</w:t>
+      </w:r>
+      <w:r>
+        <w:rPr>
+          <w:rStyle w:val="mi"/>
+          <w:rFonts w:ascii="MathJax_Math" w:hAnsi="MathJax_Math"/>
+          <w:b/>
+          <w:i/>
+          <w:iCs/>
+          <w:sz w:val="29"/>
+          <w:szCs w:val="29"/>
+        </w:rPr>
+        <w:t>s</w:t>
+      </w:r>
+      <w:r>
+        <w:rPr>
+          <w:rStyle w:val="mo"/>
+          <w:rFonts w:ascii="MathJax_Main" w:hAnsi="MathJax_Main"/>
+          <w:b/>
+          <w:sz w:val="29"/>
+          <w:szCs w:val="29"/>
+        </w:rPr>
+        <w:t>,</w:t>
+      </w:r>
+      <w:r>
+        <w:rPr>
+          <w:rStyle w:val="mi"/>
+          <w:rFonts w:ascii="MathJax_Math" w:hAnsi="MathJax_Math"/>
+          <w:b/>
+          <w:i/>
+          <w:iCs/>
+          <w:sz w:val="29"/>
+          <w:szCs w:val="29"/>
+        </w:rPr>
+        <w:t>a</w:t>
+      </w:r>
+      <w:r>
+        <w:rPr>
+          <w:rStyle w:val="mo"/>
+          <w:rFonts w:ascii="MathJax_Main" w:hAnsi="MathJax_Main"/>
+          <w:b/>
+          <w:sz w:val="29"/>
+          <w:szCs w:val="29"/>
+        </w:rPr>
+        <w:t>)+</w:t>
+      </w:r>
+      <w:r>
+        <w:rPr>
+          <w:rStyle w:val="mi"/>
+          <w:rFonts w:ascii="MathJax_Math" w:hAnsi="MathJax_Math"/>
+          <w:b/>
+          <w:i/>
+          <w:iCs/>
+          <w:sz w:val="29"/>
+          <w:szCs w:val="29"/>
+        </w:rPr>
+        <w:t>γ</w:t>
+      </w:r>
+      <w:r>
+        <w:rPr>
+          <w:rStyle w:val="mo"/>
+          <w:rFonts w:ascii="MathJax_Size1" w:hAnsi="MathJax_Size1"/>
+          <w:b/>
+          <w:sz w:val="29"/>
+          <w:szCs w:val="29"/>
+        </w:rPr>
+        <w:t>∑</w:t>
+      </w:r>
+      <w:r>
+        <w:rPr>
+          <w:rStyle w:val="mi"/>
+          <w:rFonts w:ascii="MathJax_Math" w:hAnsi="MathJax_Math"/>
+          <w:b/>
+          <w:i/>
+          <w:iCs/>
+        </w:rPr>
+        <w:t>s</w:t>
+      </w:r>
+      <w:r>
+        <w:rPr>
+          <w:rStyle w:val="mo"/>
+          <w:rFonts w:ascii="MathJax_Main" w:hAnsi="MathJax_Main"/>
+          <w:b/>
+          <w:sz w:val="15"/>
+          <w:szCs w:val="15"/>
+        </w:rPr>
+        <w:t>′</w:t>
+      </w:r>
+      <w:r>
+        <w:rPr>
+          <w:rStyle w:val="mo"/>
+          <w:rFonts w:ascii="Cambria Math" w:hAnsi="Cambria Math" w:cs="Cambria Math"/>
+          <w:b/>
+          <w:sz w:val="20"/>
+          <w:szCs w:val="20"/>
+        </w:rPr>
+        <w:t>∈</w:t>
+      </w:r>
+      <w:r>
+        <w:rPr>
+          <w:rStyle w:val="mi"/>
+          <w:rFonts w:ascii="MathJax_Caligraphic" w:hAnsi="MathJax_Caligraphic"/>
+          <w:b/>
+        </w:rPr>
+        <w:t>S</w:t>
+      </w:r>
+      <w:r>
+        <w:rPr>
+          <w:rStyle w:val="mi"/>
+          <w:rFonts w:ascii="MathJax_Math" w:hAnsi="MathJax_Math"/>
+          <w:b/>
+          <w:i/>
+          <w:iCs/>
+          <w:sz w:val="29"/>
+          <w:szCs w:val="29"/>
+        </w:rPr>
+        <w:t>P</w:t>
+      </w:r>
+      <w:r>
+        <w:rPr>
+          <w:rStyle w:val="mo"/>
+          <w:rFonts w:ascii="MathJax_Main" w:hAnsi="MathJax_Main"/>
+          <w:b/>
+          <w:sz w:val="29"/>
+          <w:szCs w:val="29"/>
+        </w:rPr>
+        <w:t>(</w:t>
+      </w:r>
+      <w:r>
+        <w:rPr>
+          <w:rStyle w:val="mi"/>
+          <w:rFonts w:ascii="MathJax_Math" w:hAnsi="MathJax_Math"/>
+          <w:b/>
+          <w:i/>
+          <w:iCs/>
+          <w:sz w:val="29"/>
+          <w:szCs w:val="29"/>
+        </w:rPr>
+        <w:t>s</w:t>
+      </w:r>
+      <w:r>
+        <w:rPr>
+          <w:rStyle w:val="mo"/>
+          <w:rFonts w:ascii="MathJax_Main" w:hAnsi="MathJax_Main"/>
+          <w:b/>
+          <w:sz w:val="29"/>
+          <w:szCs w:val="29"/>
+        </w:rPr>
+        <w:t>,</w:t>
+      </w:r>
+      <w:r>
+        <w:rPr>
+          <w:rStyle w:val="mi"/>
+          <w:rFonts w:ascii="MathJax_Math" w:hAnsi="MathJax_Math"/>
+          <w:b/>
+          <w:i/>
+          <w:iCs/>
+          <w:sz w:val="29"/>
+          <w:szCs w:val="29"/>
+        </w:rPr>
+        <w:t>a</w:t>
+      </w:r>
+      <w:r>
+        <w:rPr>
+          <w:rStyle w:val="mo"/>
+          <w:rFonts w:ascii="MathJax_Main" w:hAnsi="MathJax_Main"/>
+          <w:b/>
+          <w:sz w:val="29"/>
+          <w:szCs w:val="29"/>
+        </w:rPr>
+        <w:t>)(</w:t>
+      </w:r>
+      <w:r>
+        <w:rPr>
+          <w:rStyle w:val="mi"/>
+          <w:rFonts w:ascii="MathJax_Math" w:hAnsi="MathJax_Math"/>
+          <w:b/>
+          <w:i/>
+          <w:iCs/>
+          <w:sz w:val="29"/>
+          <w:szCs w:val="29"/>
+        </w:rPr>
+        <w:t>s</w:t>
+      </w:r>
+      <w:r>
+        <w:rPr>
+          <w:rStyle w:val="mo"/>
+          <w:rFonts w:ascii="MathJax_Main" w:hAnsi="MathJax_Main"/>
+          <w:b/>
+          <w:sz w:val="20"/>
+          <w:szCs w:val="20"/>
+        </w:rPr>
+        <w:t>′</w:t>
+      </w:r>
+      <w:r>
+        <w:rPr>
+          <w:rStyle w:val="mo"/>
+          <w:rFonts w:ascii="MathJax_Main" w:hAnsi="MathJax_Main"/>
+          <w:b/>
+          <w:sz w:val="29"/>
+          <w:szCs w:val="29"/>
+        </w:rPr>
+        <w:t>)</w:t>
+      </w:r>
+      <w:r>
+        <w:rPr>
+          <w:rStyle w:val="mi"/>
+          <w:rFonts w:ascii="MathJax_Math" w:hAnsi="MathJax_Math"/>
+          <w:b/>
+          <w:i/>
+          <w:iCs/>
+          <w:sz w:val="29"/>
+          <w:szCs w:val="29"/>
+        </w:rPr>
+        <w:t>V</w:t>
+      </w:r>
+      <w:r>
+        <w:rPr>
+          <w:rStyle w:val="mo"/>
+          <w:rFonts w:ascii="Cambria Math" w:hAnsi="Cambria Math" w:cs="Cambria Math"/>
+          <w:b/>
+          <w:sz w:val="20"/>
+          <w:szCs w:val="20"/>
+        </w:rPr>
+        <w:t>∗</w:t>
+      </w:r>
+      <w:r>
+        <w:rPr>
+          <w:rStyle w:val="mo"/>
+          <w:rFonts w:ascii="MathJax_Main" w:hAnsi="MathJax_Main"/>
+          <w:b/>
+          <w:sz w:val="29"/>
+          <w:szCs w:val="29"/>
+        </w:rPr>
+        <w:t>(</w:t>
+      </w:r>
+      <w:r>
+        <w:rPr>
+          <w:rStyle w:val="mi"/>
+          <w:rFonts w:ascii="MathJax_Math" w:hAnsi="MathJax_Math"/>
+          <w:b/>
+          <w:i/>
+          <w:iCs/>
+          <w:sz w:val="29"/>
+          <w:szCs w:val="29"/>
+        </w:rPr>
+        <w:t>s</w:t>
+      </w:r>
+      <w:r>
+        <w:rPr>
+          <w:rStyle w:val="mo"/>
+          <w:rFonts w:ascii="MathJax_Main" w:hAnsi="MathJax_Main"/>
+          <w:b/>
+          <w:sz w:val="20"/>
+          <w:szCs w:val="20"/>
+        </w:rPr>
+        <w:t>′</w:t>
+      </w:r>
+      <w:r>
+        <w:rPr>
+          <w:rStyle w:val="mo"/>
+          <w:rFonts w:ascii="MathJax_Main" w:hAnsi="MathJax_Main"/>
+          <w:b/>
+          <w:sz w:val="29"/>
+          <w:szCs w:val="29"/>
+        </w:rPr>
+        <w:t>)</w:t>
+      </w:r>
+      <w:r>
+        <w:rPr>
+          <w:rStyle w:val="mo"/>
+          <w:rFonts w:ascii="MathJax_Size1" w:hAnsi="MathJax_Size1"/>
+          <w:b/>
+          <w:sz w:val="29"/>
+          <w:szCs w:val="29"/>
+        </w:rPr>
+        <w:t>]</w:t>
+      </w:r>
       <w:bookmarkEnd w:id="0"/>
     </w:p>
     <w:sectPr>

</xml_diff>

<commit_message>
Auto commit on 2025-06-18 19:57:50 : Hyperparameter Tuning
</commit_message>
<xml_diff>
--- a/Assignments/Assignment 4 ML.docx
+++ b/Assignments/Assignment 4 ML.docx
@@ -1141,12 +1141,15 @@
         <w:tabs>
           <w:tab w:val="center" w:pos="3675"/>
         </w:tabs>
-        <w:spacing w:after="197" w:line="259" w:lineRule="auto"/>
+        <w:spacing w:after="197" w:line="240" w:lineRule="auto"/>
         <w:ind w:left="0"/>
         <w:jc w:val="both"/>
         <w:rPr>
-          <w:rFonts w:ascii="Times New Roman" w:eastAsia="Times New Roman" w:hAnsi="Times New Roman" w:cs="Times New Roman"/>
-          <w:szCs w:val="32"/>
+          <w:rStyle w:val="mo"/>
+          <w:rFonts w:ascii="MathJax_Size1" w:hAnsi="MathJax_Size1"/>
+          <w:b/>
+          <w:sz w:val="29"/>
+          <w:szCs w:val="29"/>
         </w:rPr>
       </w:pPr>
       <w:r>
@@ -1169,16 +1172,29 @@
           <w:rFonts w:ascii="Times New Roman" w:eastAsia="Times New Roman" w:hAnsi="Times New Roman" w:cs="Times New Roman"/>
           <w:szCs w:val="32"/>
         </w:rPr>
-        <w:t xml:space="preserve">of an agent is the strategy or set of rules it utilizes in order to decide what actions it should take at each state in the environment. </w:t>
-      </w:r>
-      <w:r>
-        <w:rPr>
-          <w:rFonts w:ascii="Times New Roman" w:eastAsia="Times New Roman" w:hAnsi="Times New Roman" w:cs="Times New Roman"/>
-          <w:szCs w:val="32"/>
-        </w:rPr>
-        <w:t xml:space="preserve">The optimal policy gives us the value function </w:t>
-      </w:r>
-      <w:bookmarkStart w:id="0" w:name="_GoBack"/>
+        <w:t xml:space="preserve">of an agent is the strategy or set of rules </w:t>
+      </w:r>
+      <w:r>
+        <w:rPr>
+          <w:rFonts w:ascii="Times New Roman" w:eastAsia="Times New Roman" w:hAnsi="Times New Roman" w:cs="Times New Roman"/>
+          <w:szCs w:val="32"/>
+        </w:rPr>
+        <w:t>it</w:t>
+      </w:r>
+      <w:r>
+        <w:rPr>
+          <w:rFonts w:ascii="Times New Roman" w:eastAsia="Times New Roman" w:hAnsi="Times New Roman" w:cs="Times New Roman"/>
+          <w:szCs w:val="32"/>
+        </w:rPr>
+        <w:t xml:space="preserve"> utilizes in order to decide what actions it should take at each state in the environment. </w:t>
+      </w:r>
+      <w:r>
+        <w:rPr>
+          <w:rFonts w:ascii="Times New Roman" w:eastAsia="Times New Roman" w:hAnsi="Times New Roman" w:cs="Times New Roman"/>
+          <w:szCs w:val="32"/>
+        </w:rPr>
+        <w:t xml:space="preserve">The optimal policy </w:t>
+      </w:r>
       <w:r>
         <w:rPr>
           <w:rStyle w:val="mi"/>
@@ -1189,7 +1205,20 @@
           <w:sz w:val="29"/>
           <w:szCs w:val="29"/>
         </w:rPr>
-        <w:t>V</w:t>
+        <w:t>π</w:t>
+      </w:r>
+      <w:r>
+        <w:rPr>
+          <w:rStyle w:val="mi"/>
+          <w:rFonts w:ascii="MathJax_Math" w:hAnsi="MathJax_Math"/>
+          <w:b/>
+          <w:i/>
+          <w:iCs/>
+          <w:sz w:val="29"/>
+          <w:szCs w:val="29"/>
+          <w:vertAlign w:val="superscript"/>
+        </w:rPr>
+        <w:t>*</w:t>
       </w:r>
       <w:r>
         <w:rPr>
@@ -1199,17 +1228,14 @@
           <w:sz w:val="20"/>
           <w:szCs w:val="20"/>
         </w:rPr>
-        <w:t>∗</w:t>
-      </w:r>
-      <w:r>
-        <w:rPr>
-          <w:rStyle w:val="mo"/>
-          <w:rFonts w:ascii="MathJax_Main" w:hAnsi="MathJax_Main"/>
-          <w:b/>
-          <w:sz w:val="29"/>
-          <w:szCs w:val="29"/>
-        </w:rPr>
-        <w:t>(</w:t>
+        <w:t xml:space="preserve"> </w:t>
+      </w:r>
+      <w:r>
+        <w:rPr>
+          <w:rFonts w:ascii="Times New Roman" w:eastAsia="Times New Roman" w:hAnsi="Times New Roman" w:cs="Times New Roman"/>
+          <w:szCs w:val="32"/>
+        </w:rPr>
+        <w:t xml:space="preserve">gives us the value function </w:t>
       </w:r>
       <w:r>
         <w:rPr>
@@ -1221,7 +1247,18 @@
           <w:sz w:val="29"/>
           <w:szCs w:val="29"/>
         </w:rPr>
-        <w:t>s</w:t>
+        <w:t>V</w:t>
+      </w:r>
+      <w:r>
+        <w:rPr>
+          <w:rStyle w:val="mo"/>
+          <w:rFonts w:ascii="Cambria Math" w:hAnsi="Cambria Math" w:cs="Cambria Math"/>
+          <w:b/>
+          <w:sz w:val="28"/>
+          <w:szCs w:val="20"/>
+          <w:vertAlign w:val="superscript"/>
+        </w:rPr>
+        <w:t>*</w:t>
       </w:r>
       <w:r>
         <w:rPr>
@@ -1231,7 +1268,7 @@
           <w:sz w:val="29"/>
           <w:szCs w:val="29"/>
         </w:rPr>
-        <w:t>)=max</w:t>
+        <w:t>(</w:t>
       </w:r>
       <w:r>
         <w:rPr>
@@ -1240,6 +1277,68 @@
           <w:b/>
           <w:i/>
           <w:iCs/>
+          <w:sz w:val="29"/>
+          <w:szCs w:val="29"/>
+        </w:rPr>
+        <w:t>s</w:t>
+      </w:r>
+      <w:r>
+        <w:rPr>
+          <w:rStyle w:val="mo"/>
+          <w:rFonts w:ascii="MathJax_Main" w:hAnsi="MathJax_Main"/>
+          <w:b/>
+          <w:sz w:val="29"/>
+          <w:szCs w:val="29"/>
+        </w:rPr>
+        <w:t>)</w:t>
+      </w:r>
+      <w:r>
+        <w:rPr>
+          <w:rStyle w:val="mo"/>
+          <w:rFonts w:ascii="MathJax_Main" w:hAnsi="MathJax_Main"/>
+          <w:b/>
+          <w:sz w:val="29"/>
+          <w:szCs w:val="29"/>
+        </w:rPr>
+        <w:t xml:space="preserve"> </w:t>
+      </w:r>
+      <w:r>
+        <w:rPr>
+          <w:rStyle w:val="mo"/>
+          <w:rFonts w:ascii="MathJax_Main" w:hAnsi="MathJax_Main"/>
+          <w:b/>
+          <w:sz w:val="29"/>
+          <w:szCs w:val="29"/>
+        </w:rPr>
+        <w:t>=</w:t>
+      </w:r>
+      <w:r>
+        <w:rPr>
+          <w:rStyle w:val="mo"/>
+          <w:rFonts w:ascii="MathJax_Main" w:hAnsi="MathJax_Main"/>
+          <w:b/>
+          <w:sz w:val="29"/>
+          <w:szCs w:val="29"/>
+        </w:rPr>
+        <w:t xml:space="preserve"> </w:t>
+      </w:r>
+      <w:r>
+        <w:rPr>
+          <w:rStyle w:val="mo"/>
+          <w:rFonts w:ascii="MathJax_Main" w:hAnsi="MathJax_Main"/>
+          <w:b/>
+          <w:sz w:val="29"/>
+          <w:szCs w:val="29"/>
+        </w:rPr>
+        <w:t>max</w:t>
+      </w:r>
+      <w:r>
+        <w:rPr>
+          <w:rStyle w:val="mi"/>
+          <w:rFonts w:ascii="MathJax_Math" w:hAnsi="MathJax_Math"/>
+          <w:b/>
+          <w:i/>
+          <w:iCs/>
         </w:rPr>
         <w:t>a</w:t>
       </w:r>
@@ -1263,6 +1362,14 @@
       </w:r>
       <w:r>
         <w:rPr>
+          <w:rStyle w:val="mi"/>
+          <w:rFonts w:ascii="MathJax_Caligraphic" w:hAnsi="MathJax_Caligraphic"/>
+          <w:b/>
+        </w:rPr>
+        <w:t xml:space="preserve"> </w:t>
+      </w:r>
+      <w:r>
+        <w:rPr>
           <w:rStyle w:val="mo"/>
           <w:rFonts w:ascii="MathJax_Size1" w:hAnsi="MathJax_Size1"/>
           <w:b/>
@@ -1569,6 +1676,144 @@
         </w:rPr>
         <w:t>]</w:t>
       </w:r>
+      <w:r>
+        <w:rPr>
+          <w:rStyle w:val="mo"/>
+          <w:rFonts w:ascii="MathJax_Size1" w:hAnsi="MathJax_Size1"/>
+          <w:b/>
+          <w:sz w:val="29"/>
+          <w:szCs w:val="29"/>
+        </w:rPr>
+        <w:t xml:space="preserve"> </w:t>
+      </w:r>
+    </w:p>
+    <w:p>
+      <w:pPr>
+        <w:tabs>
+          <w:tab w:val="center" w:pos="3675"/>
+        </w:tabs>
+        <w:spacing w:after="197" w:line="240" w:lineRule="auto"/>
+        <w:ind w:left="0"/>
+        <w:jc w:val="both"/>
+        <w:rPr>
+          <w:rFonts w:ascii="Times New Roman" w:eastAsia="Times New Roman" w:hAnsi="Times New Roman" w:cs="Times New Roman"/>
+          <w:szCs w:val="32"/>
+        </w:rPr>
+      </w:pPr>
+      <w:r>
+        <w:rPr>
+          <w:rStyle w:val="mo"/>
+          <w:rFonts w:ascii="Times New Roman" w:hAnsi="Times New Roman" w:cs="Times New Roman"/>
+          <w:szCs w:val="29"/>
+        </w:rPr>
+        <w:t xml:space="preserve">There are numerous ways we can calculate </w:t>
+      </w:r>
+      <w:r>
+        <w:rPr>
+          <w:rStyle w:val="mi"/>
+          <w:rFonts w:ascii="MathJax_Math" w:hAnsi="MathJax_Math"/>
+          <w:i/>
+          <w:iCs/>
+          <w:sz w:val="29"/>
+          <w:szCs w:val="29"/>
+        </w:rPr>
+        <w:t>π</w:t>
+      </w:r>
+      <w:r>
+        <w:rPr>
+          <w:rStyle w:val="mo"/>
+          <w:rFonts w:ascii="Cambria Math" w:hAnsi="Cambria Math" w:cs="Cambria Math"/>
+          <w:szCs w:val="20"/>
+          <w:vertAlign w:val="superscript"/>
+        </w:rPr>
+        <w:t xml:space="preserve">* </w:t>
+      </w:r>
+      <w:r>
+        <w:rPr>
+          <w:rFonts w:ascii="Times New Roman" w:eastAsia="Times New Roman" w:hAnsi="Times New Roman" w:cs="Times New Roman"/>
+          <w:szCs w:val="32"/>
+        </w:rPr>
+        <w:t xml:space="preserve">and </w:t>
+      </w:r>
+      <w:r>
+        <w:rPr>
+          <w:rFonts w:ascii="Times New Roman" w:eastAsia="Times New Roman" w:hAnsi="Times New Roman" w:cs="Times New Roman"/>
+          <w:i/>
+          <w:szCs w:val="32"/>
+        </w:rPr>
+        <w:t>V</w:t>
+      </w:r>
+      <w:r>
+        <w:rPr>
+          <w:rFonts w:ascii="Times New Roman" w:eastAsia="Times New Roman" w:hAnsi="Times New Roman" w:cs="Times New Roman"/>
+          <w:szCs w:val="32"/>
+          <w:vertAlign w:val="superscript"/>
+        </w:rPr>
+        <w:t>*</w:t>
+      </w:r>
+      <w:r>
+        <w:rPr>
+          <w:rFonts w:ascii="Times New Roman" w:eastAsia="Times New Roman" w:hAnsi="Times New Roman" w:cs="Times New Roman"/>
+          <w:szCs w:val="32"/>
+          <w:vertAlign w:val="subscript"/>
+        </w:rPr>
+        <w:t xml:space="preserve">, </w:t>
+      </w:r>
+      <w:r>
+        <w:rPr>
+          <w:rFonts w:ascii="Times New Roman" w:eastAsia="Times New Roman" w:hAnsi="Times New Roman" w:cs="Times New Roman"/>
+          <w:szCs w:val="32"/>
+        </w:rPr>
+        <w:t xml:space="preserve">based on whether the reward/cost functions and transition probabilities are known. </w:t>
+      </w:r>
+    </w:p>
+    <w:p>
+      <w:pPr>
+        <w:tabs>
+          <w:tab w:val="center" w:pos="3675"/>
+        </w:tabs>
+        <w:spacing w:after="197" w:line="240" w:lineRule="auto"/>
+        <w:ind w:left="0"/>
+        <w:jc w:val="both"/>
+        <w:rPr>
+          <w:rFonts w:ascii="Times New Roman" w:eastAsia="Times New Roman" w:hAnsi="Times New Roman" w:cs="Times New Roman"/>
+          <w:b/>
+          <w:sz w:val="32"/>
+          <w:szCs w:val="32"/>
+        </w:rPr>
+      </w:pPr>
+      <w:r>
+        <w:rPr>
+          <w:rFonts w:ascii="Times New Roman" w:eastAsia="Times New Roman" w:hAnsi="Times New Roman" w:cs="Times New Roman"/>
+          <w:b/>
+          <w:sz w:val="32"/>
+          <w:szCs w:val="32"/>
+        </w:rPr>
+        <w:t>Case 1: Known Environment</w:t>
+      </w:r>
+    </w:p>
+    <w:p>
+      <w:pPr>
+        <w:tabs>
+          <w:tab w:val="center" w:pos="3675"/>
+        </w:tabs>
+        <w:spacing w:after="197" w:line="240" w:lineRule="auto"/>
+        <w:ind w:left="0"/>
+        <w:jc w:val="both"/>
+        <w:rPr>
+          <w:rFonts w:ascii="Times New Roman" w:eastAsia="Times New Roman" w:hAnsi="Times New Roman" w:cs="Times New Roman"/>
+          <w:szCs w:val="32"/>
+          <w:vertAlign w:val="subscript"/>
+        </w:rPr>
+      </w:pPr>
+      <w:r>
+        <w:rPr>
+          <w:rFonts w:ascii="Times New Roman" w:eastAsia="Times New Roman" w:hAnsi="Times New Roman" w:cs="Times New Roman"/>
+          <w:szCs w:val="32"/>
+        </w:rPr>
+        <w:t xml:space="preserve">This can be done in two ways, value iteration or policy iteration. </w:t>
+      </w:r>
+      <w:bookmarkStart w:id="0" w:name="_GoBack"/>
       <w:bookmarkEnd w:id="0"/>
     </w:p>
     <w:sectPr>

</xml_diff>

<commit_message>
Auto commit on 2025-06-18 20:07:49 : Hyperparameter Tuning
</commit_message>
<xml_diff>
--- a/Assignments/Assignment 4 ML.docx
+++ b/Assignments/Assignment 4 ML.docx
@@ -5221,6 +5221,13 @@
         </w:rPr>
         <w:t xml:space="preserve"> and stop once the policy is no longer changing.</w:t>
       </w:r>
+      <w:r>
+        <w:rPr>
+          <w:rStyle w:val="mi"/>
+          <w:iCs/>
+        </w:rPr>
+        <w:t xml:space="preserve"> We calculate Q and V for each policy, and improve the policy by targeting maximum Q values.</w:t>
+      </w:r>
     </w:p>
     <w:p>
       <w:pPr>
@@ -5888,6 +5895,7 @@
           <w:sz w:val="21"/>
           <w:szCs w:val="21"/>
         </w:rPr>
+        <w:lastRenderedPageBreak/>
         <w:t>  Q = onp.zeros((ns, na))</w:t>
       </w:r>
     </w:p>
@@ -5930,7 +5938,6 @@
           <w:sz w:val="21"/>
           <w:szCs w:val="21"/>
         </w:rPr>
-        <w:lastRenderedPageBreak/>
         <w:t xml:space="preserve">  </w:t>
       </w:r>
       <w:r>
@@ -6666,7 +6673,28 @@
     <w:p>
       <w:pPr>
         <w:pStyle w:val="NormalWeb"/>
-      </w:pPr>
+        <w:rPr>
+          <w:b/>
+          <w:sz w:val="32"/>
+        </w:rPr>
+      </w:pPr>
+      <w:r>
+        <w:rPr>
+          <w:b/>
+          <w:sz w:val="32"/>
+        </w:rPr>
+        <w:t>Case 2 : Unknown Environment</w:t>
+      </w:r>
+    </w:p>
+    <w:p>
+      <w:pPr>
+        <w:pStyle w:val="NormalWeb"/>
+      </w:pPr>
+      <w:r>
+        <w:t xml:space="preserve">When we do not have access to P and R, that is the transition probabilities and reward/cost functions, the agent has to form its behavioural policy by interacting with the environment. </w:t>
+      </w:r>
+      <w:bookmarkStart w:id="0" w:name="_GoBack"/>
+      <w:bookmarkEnd w:id="0"/>
     </w:p>
     <w:p>
       <w:pPr>
@@ -6682,8 +6710,6 @@
           <w:vertAlign w:val="subscript"/>
         </w:rPr>
       </w:pPr>
-      <w:bookmarkStart w:id="0" w:name="_GoBack"/>
-      <w:bookmarkEnd w:id="0"/>
     </w:p>
     <w:sectPr>
       <w:headerReference w:type="even" r:id="rId9"/>

</xml_diff>

<commit_message>
Auto commit on 2025-06-18 20:17:50 : Hyperparameter Tuning
</commit_message>
<xml_diff>
--- a/Assignments/Assignment 4 ML.docx
+++ b/Assignments/Assignment 4 ML.docx
@@ -6692,6 +6692,232 @@
       </w:pPr>
       <w:r>
         <w:t xml:space="preserve">When we do not have access to P and R, that is the transition probabilities and reward/cost functions, the agent has to form its behavioural policy by interacting with the environment. </w:t>
+      </w:r>
+      <w:r>
+        <w:t>This happens in 3 steps:</w:t>
+      </w:r>
+    </w:p>
+    <w:p>
+      <w:pPr>
+        <w:pStyle w:val="NormalWeb"/>
+        <w:numPr>
+          <w:ilvl w:val="0"/>
+          <w:numId w:val="3"/>
+        </w:numPr>
+      </w:pPr>
+      <w:r>
+        <w:t>The agent selects an action from its policy in state s</w:t>
+      </w:r>
+    </w:p>
+    <w:p>
+      <w:pPr>
+        <w:pStyle w:val="NormalWeb"/>
+        <w:numPr>
+          <w:ilvl w:val="0"/>
+          <w:numId w:val="3"/>
+        </w:numPr>
+      </w:pPr>
+      <w:r>
+        <w:t>The environment responds with a new state and reward</w:t>
+      </w:r>
+    </w:p>
+    <w:p>
+      <w:pPr>
+        <w:pStyle w:val="NormalWeb"/>
+        <w:numPr>
+          <w:ilvl w:val="0"/>
+          <w:numId w:val="3"/>
+        </w:numPr>
+      </w:pPr>
+      <w:r>
+        <w:t>This information is used by the agent to update its policy</w:t>
+      </w:r>
+    </w:p>
+    <w:p>
+      <w:pPr>
+        <w:pStyle w:val="NormalWeb"/>
+      </w:pPr>
+      <w:r>
+        <w:t xml:space="preserve">There are two ways of doing this: </w:t>
+      </w:r>
+      <w:r>
+        <w:rPr>
+          <w:b/>
+        </w:rPr>
+        <w:t xml:space="preserve">Model-based </w:t>
+      </w:r>
+      <w:r>
+        <w:t xml:space="preserve">methods, and </w:t>
+      </w:r>
+      <w:r>
+        <w:rPr>
+          <w:b/>
+        </w:rPr>
+        <w:t xml:space="preserve">Model-free </w:t>
+      </w:r>
+      <w:r>
+        <w:t xml:space="preserve">methods. </w:t>
+      </w:r>
+    </w:p>
+    <w:p>
+      <w:pPr>
+        <w:pStyle w:val="NormalWeb"/>
+        <w:numPr>
+          <w:ilvl w:val="0"/>
+          <w:numId w:val="4"/>
+        </w:numPr>
+        <w:rPr>
+          <w:rStyle w:val="mo"/>
+        </w:rPr>
+      </w:pPr>
+      <w:r>
+        <w:t>Model-based methods: This approach tries to create approximate models for P and R from the experience it gains from the environment and then solves for V</w:t>
+      </w:r>
+      <w:r>
+        <w:rPr>
+          <w:vertAlign w:val="superscript"/>
+        </w:rPr>
+        <w:t>*</w:t>
+      </w:r>
+      <w:r>
+        <w:rPr>
+          <w:sz w:val="22"/>
+        </w:rPr>
+        <w:t>,</w:t>
+      </w:r>
+      <w:r>
+        <w:t>Q</w:t>
+      </w:r>
+      <w:r>
+        <w:rPr>
+          <w:vertAlign w:val="superscript"/>
+        </w:rPr>
+        <w:t>*</w:t>
+      </w:r>
+      <w:r>
+        <w:t xml:space="preserve">, and </w:t>
+      </w:r>
+      <w:r>
+        <w:rPr>
+          <w:rStyle w:val="mi"/>
+          <w:rFonts w:ascii="MathJax_Math" w:hAnsi="MathJax_Math"/>
+          <w:i/>
+          <w:iCs/>
+          <w:sz w:val="29"/>
+          <w:szCs w:val="29"/>
+        </w:rPr>
+        <w:t>π</w:t>
+      </w:r>
+      <w:r>
+        <w:rPr>
+          <w:rStyle w:val="mo"/>
+          <w:rFonts w:ascii="Cambria Math" w:hAnsi="Cambria Math" w:cs="Cambria Math"/>
+          <w:szCs w:val="20"/>
+          <w:vertAlign w:val="superscript"/>
+        </w:rPr>
+        <w:t>*</w:t>
+      </w:r>
+      <w:r>
+        <w:rPr>
+          <w:rStyle w:val="mo"/>
+          <w:rFonts w:ascii="Cambria Math" w:hAnsi="Cambria Math" w:cs="Cambria Math"/>
+          <w:szCs w:val="20"/>
+          <w:vertAlign w:val="superscript"/>
+        </w:rPr>
+        <w:t xml:space="preserve"> </w:t>
+      </w:r>
+      <w:r>
+        <w:rPr>
+          <w:rStyle w:val="mo"/>
+          <w:szCs w:val="20"/>
+        </w:rPr>
+        <w:t xml:space="preserve">using value or policy iteration. </w:t>
+      </w:r>
+    </w:p>
+    <w:p>
+      <w:pPr>
+        <w:pStyle w:val="NormalWeb"/>
+        <w:numPr>
+          <w:ilvl w:val="0"/>
+          <w:numId w:val="4"/>
+        </w:numPr>
+      </w:pPr>
+      <w:r>
+        <w:rPr>
+          <w:rStyle w:val="mo"/>
+          <w:szCs w:val="20"/>
+        </w:rPr>
+        <w:t xml:space="preserve">Model-free methods: </w:t>
+      </w:r>
+      <w:r>
+        <w:rPr>
+          <w:rStyle w:val="mo"/>
+          <w:szCs w:val="20"/>
+        </w:rPr>
+        <w:t xml:space="preserve">This approach directly approximates </w:t>
+      </w:r>
+      <w:r>
+        <w:t>for V</w:t>
+      </w:r>
+      <w:r>
+        <w:rPr>
+          <w:vertAlign w:val="superscript"/>
+        </w:rPr>
+        <w:t>*</w:t>
+      </w:r>
+      <w:r>
+        <w:rPr>
+          <w:sz w:val="22"/>
+        </w:rPr>
+        <w:t>,</w:t>
+      </w:r>
+      <w:r>
+        <w:t>Q</w:t>
+      </w:r>
+      <w:r>
+        <w:rPr>
+          <w:vertAlign w:val="superscript"/>
+        </w:rPr>
+        <w:t>*</w:t>
+      </w:r>
+      <w:r>
+        <w:t xml:space="preserve">, and </w:t>
+      </w:r>
+      <w:r>
+        <w:rPr>
+          <w:rStyle w:val="mi"/>
+          <w:rFonts w:ascii="MathJax_Math" w:hAnsi="MathJax_Math"/>
+          <w:i/>
+          <w:iCs/>
+          <w:sz w:val="29"/>
+          <w:szCs w:val="29"/>
+        </w:rPr>
+        <w:t>π</w:t>
+      </w:r>
+      <w:r>
+        <w:rPr>
+          <w:rStyle w:val="mo"/>
+          <w:rFonts w:ascii="Cambria Math" w:hAnsi="Cambria Math" w:cs="Cambria Math"/>
+          <w:szCs w:val="20"/>
+          <w:vertAlign w:val="superscript"/>
+        </w:rPr>
+        <w:t>*</w:t>
+      </w:r>
+      <w:r>
+        <w:rPr>
+          <w:rStyle w:val="mo"/>
+          <w:rFonts w:ascii="Cambria Math" w:hAnsi="Cambria Math" w:cs="Cambria Math"/>
+          <w:szCs w:val="20"/>
+          <w:vertAlign w:val="superscript"/>
+        </w:rPr>
+        <w:t xml:space="preserve"> </w:t>
+      </w:r>
+      <w:r>
+        <w:rPr>
+          <w:rStyle w:val="mo"/>
+          <w:szCs w:val="20"/>
+        </w:rPr>
+        <w:t>based on feedback received from the environment</w:t>
       </w:r>
       <w:bookmarkStart w:id="0" w:name="_GoBack"/>
       <w:bookmarkEnd w:id="0"/>
@@ -7709,16 +7935,16 @@
 <file path=word/numbering.xml><?xml version="1.0" encoding="utf-8"?>
 <w:numbering xmlns:wpc="http://schemas.microsoft.com/office/word/2010/wordprocessingCanvas" xmlns:mc="http://schemas.openxmlformats.org/markup-compatibility/2006" xmlns:o="urn:schemas-microsoft-com:office:office" xmlns:r="http://schemas.openxmlformats.org/officeDocument/2006/relationships" xmlns:m="http://schemas.openxmlformats.org/officeDocument/2006/math" xmlns:v="urn:schemas-microsoft-com:vml" xmlns:wp14="http://schemas.microsoft.com/office/word/2010/wordprocessingDrawing" xmlns:wp="http://schemas.openxmlformats.org/drawingml/2006/wordprocessingDrawing" xmlns:w10="urn:schemas-microsoft-com:office:word" xmlns:w="http://schemas.openxmlformats.org/wordprocessingml/2006/main" xmlns:w14="http://schemas.microsoft.com/office/word/2010/wordml" xmlns:w15="http://schemas.microsoft.com/office/word/2012/wordml" xmlns:wpg="http://schemas.microsoft.com/office/word/2010/wordprocessingGroup" xmlns:wpi="http://schemas.microsoft.com/office/word/2010/wordprocessingInk" xmlns:wne="http://schemas.microsoft.com/office/word/2006/wordml" xmlns:wps="http://schemas.microsoft.com/office/word/2010/wordprocessingShape" mc:Ignorable="w14 w15 wp14">
   <w:abstractNum w:abstractNumId="0">
-    <w:nsid w:val="2A4B45D6"/>
+    <w:nsid w:val="1BB34843"/>
     <w:multiLevelType w:val="hybridMultilevel"/>
-    <w:tmpl w:val="C65C692E"/>
+    <w:tmpl w:val="EC725DE8"/>
     <w:lvl w:ilvl="0" w:tplc="04090001">
       <w:start w:val="1"/>
       <w:numFmt w:val="bullet"/>
       <w:lvlText w:val=""/>
       <w:lvlJc w:val="left"/>
       <w:pPr>
-        <w:ind w:left="705" w:hanging="360"/>
+        <w:ind w:left="720" w:hanging="360"/>
       </w:pPr>
       <w:rPr>
         <w:rFonts w:ascii="Symbol" w:hAnsi="Symbol" w:hint="default"/>
@@ -7730,7 +7956,7 @@
       <w:lvlText w:val="o"/>
       <w:lvlJc w:val="left"/>
       <w:pPr>
-        <w:ind w:left="1425" w:hanging="360"/>
+        <w:ind w:left="1440" w:hanging="360"/>
       </w:pPr>
       <w:rPr>
         <w:rFonts w:ascii="Courier New" w:hAnsi="Courier New" w:cs="Courier New" w:hint="default"/>
@@ -7742,7 +7968,7 @@
       <w:lvlText w:val=""/>
       <w:lvlJc w:val="left"/>
       <w:pPr>
-        <w:ind w:left="2145" w:hanging="360"/>
+        <w:ind w:left="2160" w:hanging="360"/>
       </w:pPr>
       <w:rPr>
         <w:rFonts w:ascii="Wingdings" w:hAnsi="Wingdings" w:hint="default"/>
@@ -7754,7 +7980,7 @@
       <w:lvlText w:val=""/>
       <w:lvlJc w:val="left"/>
       <w:pPr>
-        <w:ind w:left="2865" w:hanging="360"/>
+        <w:ind w:left="2880" w:hanging="360"/>
       </w:pPr>
       <w:rPr>
         <w:rFonts w:ascii="Symbol" w:hAnsi="Symbol" w:hint="default"/>
@@ -7766,7 +7992,7 @@
       <w:lvlText w:val="o"/>
       <w:lvlJc w:val="left"/>
       <w:pPr>
-        <w:ind w:left="3585" w:hanging="360"/>
+        <w:ind w:left="3600" w:hanging="360"/>
       </w:pPr>
       <w:rPr>
         <w:rFonts w:ascii="Courier New" w:hAnsi="Courier New" w:cs="Courier New" w:hint="default"/>
@@ -7778,7 +8004,7 @@
       <w:lvlText w:val=""/>
       <w:lvlJc w:val="left"/>
       <w:pPr>
-        <w:ind w:left="4305" w:hanging="360"/>
+        <w:ind w:left="4320" w:hanging="360"/>
       </w:pPr>
       <w:rPr>
         <w:rFonts w:ascii="Wingdings" w:hAnsi="Wingdings" w:hint="default"/>
@@ -7790,7 +8016,7 @@
       <w:lvlText w:val=""/>
       <w:lvlJc w:val="left"/>
       <w:pPr>
-        <w:ind w:left="5025" w:hanging="360"/>
+        <w:ind w:left="5040" w:hanging="360"/>
       </w:pPr>
       <w:rPr>
         <w:rFonts w:ascii="Symbol" w:hAnsi="Symbol" w:hint="default"/>
@@ -7802,7 +8028,7 @@
       <w:lvlText w:val="o"/>
       <w:lvlJc w:val="left"/>
       <w:pPr>
-        <w:ind w:left="5745" w:hanging="360"/>
+        <w:ind w:left="5760" w:hanging="360"/>
       </w:pPr>
       <w:rPr>
         <w:rFonts w:ascii="Courier New" w:hAnsi="Courier New" w:cs="Courier New" w:hint="default"/>
@@ -7814,7 +8040,7 @@
       <w:lvlText w:val=""/>
       <w:lvlJc w:val="left"/>
       <w:pPr>
-        <w:ind w:left="6465" w:hanging="360"/>
+        <w:ind w:left="6480" w:hanging="360"/>
       </w:pPr>
       <w:rPr>
         <w:rFonts w:ascii="Wingdings" w:hAnsi="Wingdings" w:hint="default"/>
@@ -7822,6 +8048,119 @@
     </w:lvl>
   </w:abstractNum>
   <w:abstractNum w:abstractNumId="1">
+    <w:nsid w:val="2A4B45D6"/>
+    <w:multiLevelType w:val="hybridMultilevel"/>
+    <w:tmpl w:val="C65C692E"/>
+    <w:lvl w:ilvl="0" w:tplc="04090001">
+      <w:start w:val="1"/>
+      <w:numFmt w:val="bullet"/>
+      <w:lvlText w:val=""/>
+      <w:lvlJc w:val="left"/>
+      <w:pPr>
+        <w:ind w:left="705" w:hanging="360"/>
+      </w:pPr>
+      <w:rPr>
+        <w:rFonts w:ascii="Symbol" w:hAnsi="Symbol" w:hint="default"/>
+      </w:rPr>
+    </w:lvl>
+    <w:lvl w:ilvl="1" w:tplc="04090003" w:tentative="1">
+      <w:start w:val="1"/>
+      <w:numFmt w:val="bullet"/>
+      <w:lvlText w:val="o"/>
+      <w:lvlJc w:val="left"/>
+      <w:pPr>
+        <w:ind w:left="1425" w:hanging="360"/>
+      </w:pPr>
+      <w:rPr>
+        <w:rFonts w:ascii="Courier New" w:hAnsi="Courier New" w:cs="Courier New" w:hint="default"/>
+      </w:rPr>
+    </w:lvl>
+    <w:lvl w:ilvl="2" w:tplc="04090005" w:tentative="1">
+      <w:start w:val="1"/>
+      <w:numFmt w:val="bullet"/>
+      <w:lvlText w:val=""/>
+      <w:lvlJc w:val="left"/>
+      <w:pPr>
+        <w:ind w:left="2145" w:hanging="360"/>
+      </w:pPr>
+      <w:rPr>
+        <w:rFonts w:ascii="Wingdings" w:hAnsi="Wingdings" w:hint="default"/>
+      </w:rPr>
+    </w:lvl>
+    <w:lvl w:ilvl="3" w:tplc="04090001" w:tentative="1">
+      <w:start w:val="1"/>
+      <w:numFmt w:val="bullet"/>
+      <w:lvlText w:val=""/>
+      <w:lvlJc w:val="left"/>
+      <w:pPr>
+        <w:ind w:left="2865" w:hanging="360"/>
+      </w:pPr>
+      <w:rPr>
+        <w:rFonts w:ascii="Symbol" w:hAnsi="Symbol" w:hint="default"/>
+      </w:rPr>
+    </w:lvl>
+    <w:lvl w:ilvl="4" w:tplc="04090003" w:tentative="1">
+      <w:start w:val="1"/>
+      <w:numFmt w:val="bullet"/>
+      <w:lvlText w:val="o"/>
+      <w:lvlJc w:val="left"/>
+      <w:pPr>
+        <w:ind w:left="3585" w:hanging="360"/>
+      </w:pPr>
+      <w:rPr>
+        <w:rFonts w:ascii="Courier New" w:hAnsi="Courier New" w:cs="Courier New" w:hint="default"/>
+      </w:rPr>
+    </w:lvl>
+    <w:lvl w:ilvl="5" w:tplc="04090005" w:tentative="1">
+      <w:start w:val="1"/>
+      <w:numFmt w:val="bullet"/>
+      <w:lvlText w:val=""/>
+      <w:lvlJc w:val="left"/>
+      <w:pPr>
+        <w:ind w:left="4305" w:hanging="360"/>
+      </w:pPr>
+      <w:rPr>
+        <w:rFonts w:ascii="Wingdings" w:hAnsi="Wingdings" w:hint="default"/>
+      </w:rPr>
+    </w:lvl>
+    <w:lvl w:ilvl="6" w:tplc="04090001" w:tentative="1">
+      <w:start w:val="1"/>
+      <w:numFmt w:val="bullet"/>
+      <w:lvlText w:val=""/>
+      <w:lvlJc w:val="left"/>
+      <w:pPr>
+        <w:ind w:left="5025" w:hanging="360"/>
+      </w:pPr>
+      <w:rPr>
+        <w:rFonts w:ascii="Symbol" w:hAnsi="Symbol" w:hint="default"/>
+      </w:rPr>
+    </w:lvl>
+    <w:lvl w:ilvl="7" w:tplc="04090003" w:tentative="1">
+      <w:start w:val="1"/>
+      <w:numFmt w:val="bullet"/>
+      <w:lvlText w:val="o"/>
+      <w:lvlJc w:val="left"/>
+      <w:pPr>
+        <w:ind w:left="5745" w:hanging="360"/>
+      </w:pPr>
+      <w:rPr>
+        <w:rFonts w:ascii="Courier New" w:hAnsi="Courier New" w:cs="Courier New" w:hint="default"/>
+      </w:rPr>
+    </w:lvl>
+    <w:lvl w:ilvl="8" w:tplc="04090005" w:tentative="1">
+      <w:start w:val="1"/>
+      <w:numFmt w:val="bullet"/>
+      <w:lvlText w:val=""/>
+      <w:lvlJc w:val="left"/>
+      <w:pPr>
+        <w:ind w:left="6465" w:hanging="360"/>
+      </w:pPr>
+      <w:rPr>
+        <w:rFonts w:ascii="Wingdings" w:hAnsi="Wingdings" w:hint="default"/>
+      </w:rPr>
+    </w:lvl>
+  </w:abstractNum>
+  <w:abstractNum w:abstractNumId="2">
     <w:nsid w:val="470E27BA"/>
     <w:multiLevelType w:val="multilevel"/>
     <w:tmpl w:val="9E665C0C"/>
@@ -7938,11 +8277,103 @@
       </w:pPr>
     </w:lvl>
   </w:abstractNum>
+  <w:abstractNum w:abstractNumId="3">
+    <w:nsid w:val="69C86907"/>
+    <w:multiLevelType w:val="hybridMultilevel"/>
+    <w:tmpl w:val="0A5A8522"/>
+    <w:lvl w:ilvl="0" w:tplc="0409000F">
+      <w:start w:val="1"/>
+      <w:numFmt w:val="decimal"/>
+      <w:lvlText w:val="%1."/>
+      <w:lvlJc w:val="left"/>
+      <w:pPr>
+        <w:ind w:left="720" w:hanging="360"/>
+      </w:pPr>
+    </w:lvl>
+    <w:lvl w:ilvl="1" w:tplc="04090019" w:tentative="1">
+      <w:start w:val="1"/>
+      <w:numFmt w:val="lowerLetter"/>
+      <w:lvlText w:val="%2."/>
+      <w:lvlJc w:val="left"/>
+      <w:pPr>
+        <w:ind w:left="1440" w:hanging="360"/>
+      </w:pPr>
+    </w:lvl>
+    <w:lvl w:ilvl="2" w:tplc="0409001B" w:tentative="1">
+      <w:start w:val="1"/>
+      <w:numFmt w:val="lowerRoman"/>
+      <w:lvlText w:val="%3."/>
+      <w:lvlJc w:val="right"/>
+      <w:pPr>
+        <w:ind w:left="2160" w:hanging="180"/>
+      </w:pPr>
+    </w:lvl>
+    <w:lvl w:ilvl="3" w:tplc="0409000F" w:tentative="1">
+      <w:start w:val="1"/>
+      <w:numFmt w:val="decimal"/>
+      <w:lvlText w:val="%4."/>
+      <w:lvlJc w:val="left"/>
+      <w:pPr>
+        <w:ind w:left="2880" w:hanging="360"/>
+      </w:pPr>
+    </w:lvl>
+    <w:lvl w:ilvl="4" w:tplc="04090019" w:tentative="1">
+      <w:start w:val="1"/>
+      <w:numFmt w:val="lowerLetter"/>
+      <w:lvlText w:val="%5."/>
+      <w:lvlJc w:val="left"/>
+      <w:pPr>
+        <w:ind w:left="3600" w:hanging="360"/>
+      </w:pPr>
+    </w:lvl>
+    <w:lvl w:ilvl="5" w:tplc="0409001B" w:tentative="1">
+      <w:start w:val="1"/>
+      <w:numFmt w:val="lowerRoman"/>
+      <w:lvlText w:val="%6."/>
+      <w:lvlJc w:val="right"/>
+      <w:pPr>
+        <w:ind w:left="4320" w:hanging="180"/>
+      </w:pPr>
+    </w:lvl>
+    <w:lvl w:ilvl="6" w:tplc="0409000F" w:tentative="1">
+      <w:start w:val="1"/>
+      <w:numFmt w:val="decimal"/>
+      <w:lvlText w:val="%7."/>
+      <w:lvlJc w:val="left"/>
+      <w:pPr>
+        <w:ind w:left="5040" w:hanging="360"/>
+      </w:pPr>
+    </w:lvl>
+    <w:lvl w:ilvl="7" w:tplc="04090019" w:tentative="1">
+      <w:start w:val="1"/>
+      <w:numFmt w:val="lowerLetter"/>
+      <w:lvlText w:val="%8."/>
+      <w:lvlJc w:val="left"/>
+      <w:pPr>
+        <w:ind w:left="5760" w:hanging="360"/>
+      </w:pPr>
+    </w:lvl>
+    <w:lvl w:ilvl="8" w:tplc="0409001B" w:tentative="1">
+      <w:start w:val="1"/>
+      <w:numFmt w:val="lowerRoman"/>
+      <w:lvlText w:val="%9."/>
+      <w:lvlJc w:val="right"/>
+      <w:pPr>
+        <w:ind w:left="6480" w:hanging="180"/>
+      </w:pPr>
+    </w:lvl>
+  </w:abstractNum>
   <w:num w:numId="1">
-    <w:abstractNumId w:val="0"/>
+    <w:abstractNumId w:val="1"/>
   </w:num>
   <w:num w:numId="2">
-    <w:abstractNumId w:val="1"/>
+    <w:abstractNumId w:val="2"/>
+  </w:num>
+  <w:num w:numId="3">
+    <w:abstractNumId w:val="3"/>
+  </w:num>
+  <w:num w:numId="4">
+    <w:abstractNumId w:val="0"/>
   </w:num>
 </w:numbering>
 </file>

</xml_diff>

<commit_message>
Auto commit on 2025-06-18 20:22:51 : Hyperparameter Tuning
</commit_message>
<xml_diff>
--- a/Assignments/Assignment 4 ML.docx
+++ b/Assignments/Assignment 4 ML.docx
@@ -6673,6 +6673,7 @@
     <w:p>
       <w:pPr>
         <w:pStyle w:val="NormalWeb"/>
+        <w:jc w:val="both"/>
         <w:rPr>
           <w:b/>
           <w:sz w:val="32"/>
@@ -6689,6 +6690,7 @@
     <w:p>
       <w:pPr>
         <w:pStyle w:val="NormalWeb"/>
+        <w:jc w:val="both"/>
       </w:pPr>
       <w:r>
         <w:t xml:space="preserve">When we do not have access to P and R, that is the transition probabilities and reward/cost functions, the agent has to form its behavioural policy by interacting with the environment. </w:t>
@@ -6704,6 +6706,7 @@
           <w:ilvl w:val="0"/>
           <w:numId w:val="3"/>
         </w:numPr>
+        <w:jc w:val="both"/>
       </w:pPr>
       <w:r>
         <w:t>The agent selects an action from its policy in state s</w:t>
@@ -6716,6 +6719,7 @@
           <w:ilvl w:val="0"/>
           <w:numId w:val="3"/>
         </w:numPr>
+        <w:jc w:val="both"/>
       </w:pPr>
       <w:r>
         <w:t>The environment responds with a new state and reward</w:t>
@@ -6728,6 +6732,7 @@
           <w:ilvl w:val="0"/>
           <w:numId w:val="3"/>
         </w:numPr>
+        <w:jc w:val="both"/>
       </w:pPr>
       <w:r>
         <w:t>This information is used by the agent to update its policy</w:t>
@@ -6736,6 +6741,7 @@
     <w:p>
       <w:pPr>
         <w:pStyle w:val="NormalWeb"/>
+        <w:jc w:val="both"/>
       </w:pPr>
       <w:r>
         <w:t xml:space="preserve">There are two ways of doing this: </w:t>
@@ -6766,6 +6772,7 @@
           <w:ilvl w:val="0"/>
           <w:numId w:val="4"/>
         </w:numPr>
+        <w:jc w:val="both"/>
         <w:rPr>
           <w:rStyle w:val="mo"/>
         </w:rPr>
@@ -6841,6 +6848,7 @@
           <w:ilvl w:val="0"/>
           <w:numId w:val="4"/>
         </w:numPr>
+        <w:jc w:val="both"/>
       </w:pPr>
       <w:r>
         <w:rPr>
@@ -6919,8 +6927,13 @@
         </w:rPr>
         <w:t>based on feedback received from the environment</w:t>
       </w:r>
-      <w:bookmarkStart w:id="0" w:name="_GoBack"/>
-      <w:bookmarkEnd w:id="0"/>
+      <w:r>
+        <w:rPr>
+          <w:rStyle w:val="mo"/>
+          <w:szCs w:val="20"/>
+        </w:rPr>
+        <w:t>.</w:t>
+      </w:r>
     </w:p>
     <w:p>
       <w:pPr>
@@ -6933,9 +6946,33 @@
         <w:rPr>
           <w:rFonts w:ascii="Times New Roman" w:eastAsia="Times New Roman" w:hAnsi="Times New Roman" w:cs="Times New Roman"/>
           <w:szCs w:val="32"/>
-          <w:vertAlign w:val="subscript"/>
-        </w:rPr>
-      </w:pPr>
+        </w:rPr>
+      </w:pPr>
+      <w:r>
+        <w:rPr>
+          <w:rFonts w:ascii="Times New Roman" w:eastAsia="Times New Roman" w:hAnsi="Times New Roman" w:cs="Times New Roman"/>
+          <w:b/>
+          <w:szCs w:val="32"/>
+        </w:rPr>
+        <w:t>Exploration vs. Exploitation</w:t>
+      </w:r>
+      <w:r>
+        <w:rPr>
+          <w:rFonts w:ascii="Times New Roman" w:eastAsia="Times New Roman" w:hAnsi="Times New Roman" w:cs="Times New Roman"/>
+          <w:b/>
+          <w:szCs w:val="32"/>
+        </w:rPr>
+        <w:t xml:space="preserve"> dilemma: </w:t>
+      </w:r>
+      <w:r>
+        <w:rPr>
+          <w:rFonts w:ascii="Times New Roman" w:eastAsia="Times New Roman" w:hAnsi="Times New Roman" w:cs="Times New Roman"/>
+          <w:szCs w:val="32"/>
+        </w:rPr>
+        <w:t xml:space="preserve">In the context of Reinforcement Learning, an Exploitative policy refers to one that prioritizes choosing the action that directly obtains the greatest reward obtainable in the current state. Exploration refers to the process of the agent selecting a sub-optimal action in the present state in order to potentially lead to greater rewards in the future. A purely Exploitative policy therefore, misses out on potential larger rewards in the future, while a purely Explorative policy causes the agent to constantly act in a random fashion, which prevents it from maximizing on rewards. </w:t>
+      </w:r>
+      <w:bookmarkStart w:id="0" w:name="_GoBack"/>
+      <w:bookmarkEnd w:id="0"/>
     </w:p>
     <w:sectPr>
       <w:headerReference w:type="even" r:id="rId9"/>

</xml_diff>

<commit_message>
Auto commit on 2025-06-18 20:27:48 : Hyperparameter Tuning
</commit_message>
<xml_diff>
--- a/Assignments/Assignment 4 ML.docx
+++ b/Assignments/Assignment 4 ML.docx
@@ -6971,8 +6971,779 @@
         </w:rPr>
         <w:t xml:space="preserve">In the context of Reinforcement Learning, an Exploitative policy refers to one that prioritizes choosing the action that directly obtains the greatest reward obtainable in the current state. Exploration refers to the process of the agent selecting a sub-optimal action in the present state in order to potentially lead to greater rewards in the future. A purely Exploitative policy therefore, misses out on potential larger rewards in the future, while a purely Explorative policy causes the agent to constantly act in a random fashion, which prevents it from maximizing on rewards. </w:t>
       </w:r>
+      <w:r>
+        <w:rPr>
+          <w:rFonts w:ascii="Times New Roman" w:eastAsia="Times New Roman" w:hAnsi="Times New Roman" w:cs="Times New Roman"/>
+          <w:szCs w:val="32"/>
+        </w:rPr>
+        <w:t xml:space="preserve">Therefore, balancing these two policies is important. </w:t>
+      </w:r>
+    </w:p>
+    <w:p>
+      <w:pPr>
+        <w:tabs>
+          <w:tab w:val="center" w:pos="3675"/>
+        </w:tabs>
+        <w:spacing w:after="197" w:line="240" w:lineRule="auto"/>
+        <w:ind w:left="0"/>
+        <w:jc w:val="both"/>
+        <w:rPr>
+          <w:rFonts w:ascii="Times New Roman" w:eastAsia="Times New Roman" w:hAnsi="Times New Roman" w:cs="Times New Roman"/>
+          <w:szCs w:val="32"/>
+        </w:rPr>
+      </w:pPr>
+    </w:p>
+    <w:p>
+      <w:pPr>
+        <w:pStyle w:val="NormalWeb"/>
+      </w:pPr>
+      <w:r>
+        <w:rPr>
+          <w:szCs w:val="32"/>
+        </w:rPr>
+        <w:lastRenderedPageBreak/>
+        <w:t xml:space="preserve">The following code snippet illustrates a common exploration method known as </w:t>
+      </w:r>
+      <w:r>
+        <w:rPr>
+          <w:rFonts w:ascii="MathJax_Math" w:hAnsi="MathJax_Math"/>
+          <w:i/>
+          <w:iCs/>
+          <w:sz w:val="29"/>
+          <w:szCs w:val="29"/>
+        </w:rPr>
+        <w:t>ϵ</w:t>
+      </w:r>
+      <w:r>
+        <w:t xml:space="preserve">-greedy exploration. </w:t>
+      </w:r>
+    </w:p>
+    <w:p>
+      <w:pPr>
+        <w:pStyle w:val="NormalWeb"/>
+      </w:pPr>
+      <w:r>
+        <w:t>“</w:t>
+      </w:r>
+      <w:r>
+        <w:t xml:space="preserve">At state </w:t>
+      </w:r>
+      <w:r>
+        <w:rPr>
+          <w:rFonts w:ascii="MathJax_Math" w:hAnsi="MathJax_Math"/>
+          <w:i/>
+          <w:iCs/>
+          <w:sz w:val="29"/>
+          <w:szCs w:val="29"/>
+        </w:rPr>
+        <w:t>s</w:t>
+      </w:r>
+      <w:r>
+        <w:t xml:space="preserve">, given a policy </w:t>
+      </w:r>
+      <w:r>
+        <w:rPr>
+          <w:rFonts w:ascii="MathJax_Math" w:hAnsi="MathJax_Math"/>
+          <w:i/>
+          <w:iCs/>
+          <w:sz w:val="29"/>
+          <w:szCs w:val="29"/>
+        </w:rPr>
+        <w:t>π</w:t>
+      </w:r>
+      <w:r>
+        <w:t>, the rule for this exploration policy is simply:</w:t>
+      </w:r>
+    </w:p>
+    <w:p>
+      <w:pPr>
+        <w:numPr>
+          <w:ilvl w:val="0"/>
+          <w:numId w:val="5"/>
+        </w:numPr>
+        <w:spacing w:before="100" w:beforeAutospacing="1" w:after="100" w:afterAutospacing="1" w:line="240" w:lineRule="auto"/>
+        <w:rPr>
+          <w:rFonts w:ascii="Times New Roman" w:eastAsia="Times New Roman" w:hAnsi="Times New Roman" w:cs="Times New Roman"/>
+        </w:rPr>
+      </w:pPr>
+      <w:r>
+        <w:rPr>
+          <w:rFonts w:ascii="Times New Roman" w:eastAsia="Times New Roman" w:hAnsi="Times New Roman" w:cs="Times New Roman"/>
+        </w:rPr>
+        <w:t xml:space="preserve">With probability </w:t>
+      </w:r>
+      <w:r>
+        <w:rPr>
+          <w:rFonts w:ascii="MathJax_Math" w:eastAsia="Times New Roman" w:hAnsi="MathJax_Math" w:cs="Times New Roman"/>
+          <w:i/>
+          <w:iCs/>
+          <w:sz w:val="29"/>
+          <w:szCs w:val="29"/>
+        </w:rPr>
+        <w:t>ϵ</w:t>
+      </w:r>
+      <w:r>
+        <w:rPr>
+          <w:rFonts w:ascii="Times New Roman" w:eastAsia="Times New Roman" w:hAnsi="Times New Roman" w:cs="Times New Roman"/>
+        </w:rPr>
+        <w:t xml:space="preserve"> select an action randomly</w:t>
+      </w:r>
+    </w:p>
+    <w:p>
+      <w:pPr>
+        <w:numPr>
+          <w:ilvl w:val="0"/>
+          <w:numId w:val="5"/>
+        </w:numPr>
+        <w:spacing w:before="100" w:beforeAutospacing="1" w:after="100" w:afterAutospacing="1" w:line="240" w:lineRule="auto"/>
+        <w:rPr>
+          <w:rFonts w:ascii="Times New Roman" w:eastAsia="Times New Roman" w:hAnsi="Times New Roman" w:cs="Times New Roman"/>
+        </w:rPr>
+      </w:pPr>
+      <w:r>
+        <w:rPr>
+          <w:rFonts w:ascii="Times New Roman" w:eastAsia="Times New Roman" w:hAnsi="Times New Roman" w:cs="Times New Roman"/>
+        </w:rPr>
+        <w:t xml:space="preserve">With probability </w:t>
+      </w:r>
+      <w:r>
+        <w:rPr>
+          <w:rFonts w:ascii="MathJax_Main" w:eastAsia="Times New Roman" w:hAnsi="MathJax_Main" w:cs="Times New Roman"/>
+          <w:sz w:val="29"/>
+          <w:szCs w:val="29"/>
+        </w:rPr>
+        <w:t>1−</w:t>
+      </w:r>
+      <w:r>
+        <w:rPr>
+          <w:rFonts w:ascii="MathJax_Math" w:eastAsia="Times New Roman" w:hAnsi="MathJax_Math" w:cs="Times New Roman"/>
+          <w:i/>
+          <w:iCs/>
+          <w:sz w:val="29"/>
+          <w:szCs w:val="29"/>
+        </w:rPr>
+        <w:t>ϵ</w:t>
+      </w:r>
+      <w:r>
+        <w:rPr>
+          <w:rFonts w:ascii="Times New Roman" w:eastAsia="Times New Roman" w:hAnsi="Times New Roman" w:cs="Times New Roman"/>
+        </w:rPr>
+        <w:t xml:space="preserve"> select action </w:t>
+      </w:r>
+      <w:r>
+        <w:rPr>
+          <w:rFonts w:ascii="MathJax_Math" w:eastAsia="Times New Roman" w:hAnsi="MathJax_Math" w:cs="Times New Roman"/>
+          <w:i/>
+          <w:iCs/>
+          <w:sz w:val="29"/>
+          <w:szCs w:val="29"/>
+        </w:rPr>
+        <w:t>a</w:t>
+      </w:r>
+      <w:r>
+        <w:rPr>
+          <w:rFonts w:ascii="MathJax_Main" w:eastAsia="Times New Roman" w:hAnsi="MathJax_Main" w:cs="Times New Roman"/>
+          <w:sz w:val="29"/>
+          <w:szCs w:val="29"/>
+        </w:rPr>
+        <w:t>=argmax</w:t>
+      </w:r>
+      <w:r>
+        <w:rPr>
+          <w:rFonts w:ascii="MathJax_Math" w:eastAsia="Times New Roman" w:hAnsi="MathJax_Math" w:cs="Times New Roman"/>
+          <w:i/>
+          <w:iCs/>
+          <w:sz w:val="20"/>
+          <w:szCs w:val="20"/>
+        </w:rPr>
+        <w:t>a</w:t>
+      </w:r>
+      <w:r>
+        <w:rPr>
+          <w:rFonts w:ascii="Cambria Math" w:eastAsia="Times New Roman" w:hAnsi="Cambria Math" w:cs="Cambria Math"/>
+          <w:sz w:val="20"/>
+          <w:szCs w:val="20"/>
+        </w:rPr>
+        <w:t>∈</w:t>
+      </w:r>
+      <w:r>
+        <w:rPr>
+          <w:rFonts w:ascii="MathJax_Caligraphic" w:eastAsia="Times New Roman" w:hAnsi="MathJax_Caligraphic" w:cs="Times New Roman"/>
+          <w:sz w:val="20"/>
+          <w:szCs w:val="20"/>
+        </w:rPr>
+        <w:t>A</w:t>
+      </w:r>
+      <w:r>
+        <w:rPr>
+          <w:rFonts w:ascii="MathJax_Math" w:eastAsia="Times New Roman" w:hAnsi="MathJax_Math" w:cs="Times New Roman"/>
+          <w:i/>
+          <w:iCs/>
+          <w:sz w:val="29"/>
+          <w:szCs w:val="29"/>
+        </w:rPr>
+        <w:t>π</w:t>
+      </w:r>
+      <w:r>
+        <w:rPr>
+          <w:rFonts w:ascii="MathJax_Main" w:eastAsia="Times New Roman" w:hAnsi="MathJax_Main" w:cs="Times New Roman"/>
+          <w:sz w:val="29"/>
+          <w:szCs w:val="29"/>
+        </w:rPr>
+        <w:t>(</w:t>
+      </w:r>
+      <w:r>
+        <w:rPr>
+          <w:rFonts w:ascii="MathJax_Math" w:eastAsia="Times New Roman" w:hAnsi="MathJax_Math" w:cs="Times New Roman"/>
+          <w:i/>
+          <w:iCs/>
+          <w:sz w:val="29"/>
+          <w:szCs w:val="29"/>
+        </w:rPr>
+        <w:t>s</w:t>
+      </w:r>
+      <w:r>
+        <w:rPr>
+          <w:rFonts w:ascii="MathJax_Main" w:eastAsia="Times New Roman" w:hAnsi="MathJax_Main" w:cs="Times New Roman"/>
+          <w:sz w:val="29"/>
+          <w:szCs w:val="29"/>
+        </w:rPr>
+        <w:t>)</w:t>
+      </w:r>
+      <w:r>
+        <w:rPr>
+          <w:rFonts w:ascii="MathJax_Main" w:eastAsia="Times New Roman" w:hAnsi="MathJax_Main" w:cs="Times New Roman"/>
+          <w:sz w:val="29"/>
+          <w:szCs w:val="29"/>
+        </w:rPr>
+        <w:t>” [1]</w:t>
+      </w:r>
+    </w:p>
+    <w:p>
+      <w:pPr>
+        <w:spacing w:after="0" w:line="285" w:lineRule="atLeast"/>
+        <w:ind w:left="360"/>
+        <w:rPr>
+          <w:rFonts w:ascii="Courier New" w:eastAsia="Times New Roman" w:hAnsi="Courier New" w:cs="Courier New"/>
+          <w:color w:val="000000"/>
+          <w:sz w:val="21"/>
+          <w:szCs w:val="21"/>
+        </w:rPr>
+      </w:pPr>
+      <w:r>
+        <w:rPr>
+          <w:rFonts w:ascii="Courier New" w:eastAsia="Times New Roman" w:hAnsi="Courier New" w:cs="Courier New"/>
+          <w:color w:val="0000FF"/>
+          <w:sz w:val="21"/>
+          <w:szCs w:val="21"/>
+        </w:rPr>
+        <w:t>def</w:t>
+      </w:r>
+      <w:r>
+        <w:rPr>
+          <w:rFonts w:ascii="Courier New" w:eastAsia="Times New Roman" w:hAnsi="Courier New" w:cs="Courier New"/>
+          <w:color w:val="000000"/>
+          <w:sz w:val="21"/>
+          <w:szCs w:val="21"/>
+        </w:rPr>
+        <w:t xml:space="preserve"> </w:t>
+      </w:r>
+      <w:r>
+        <w:rPr>
+          <w:rFonts w:ascii="Courier New" w:eastAsia="Times New Roman" w:hAnsi="Courier New" w:cs="Courier New"/>
+          <w:color w:val="6A5221"/>
+          <w:sz w:val="21"/>
+          <w:szCs w:val="21"/>
+        </w:rPr>
+        <w:t>epsilon_greedy</w:t>
+      </w:r>
+      <w:r>
+        <w:rPr>
+          <w:rFonts w:ascii="Courier New" w:eastAsia="Times New Roman" w:hAnsi="Courier New" w:cs="Courier New"/>
+          <w:color w:val="000000"/>
+          <w:sz w:val="21"/>
+          <w:szCs w:val="21"/>
+        </w:rPr>
+        <w:t>(</w:t>
+      </w:r>
+      <w:r>
+        <w:rPr>
+          <w:rFonts w:ascii="Courier New" w:eastAsia="Times New Roman" w:hAnsi="Courier New" w:cs="Courier New"/>
+          <w:color w:val="001080"/>
+          <w:sz w:val="21"/>
+          <w:szCs w:val="21"/>
+        </w:rPr>
+        <w:t>s</w:t>
+      </w:r>
+      <w:r>
+        <w:rPr>
+          <w:rFonts w:ascii="Courier New" w:eastAsia="Times New Roman" w:hAnsi="Courier New" w:cs="Courier New"/>
+          <w:color w:val="000000"/>
+          <w:sz w:val="21"/>
+          <w:szCs w:val="21"/>
+        </w:rPr>
+        <w:t xml:space="preserve">, </w:t>
+      </w:r>
+      <w:r>
+        <w:rPr>
+          <w:rFonts w:ascii="Courier New" w:eastAsia="Times New Roman" w:hAnsi="Courier New" w:cs="Courier New"/>
+          <w:color w:val="001080"/>
+          <w:sz w:val="21"/>
+          <w:szCs w:val="21"/>
+        </w:rPr>
+        <w:t>pi</w:t>
+      </w:r>
+      <w:r>
+        <w:rPr>
+          <w:rFonts w:ascii="Courier New" w:eastAsia="Times New Roman" w:hAnsi="Courier New" w:cs="Courier New"/>
+          <w:color w:val="000000"/>
+          <w:sz w:val="21"/>
+          <w:szCs w:val="21"/>
+        </w:rPr>
+        <w:t xml:space="preserve">, </w:t>
+      </w:r>
+      <w:r>
+        <w:rPr>
+          <w:rFonts w:ascii="Courier New" w:eastAsia="Times New Roman" w:hAnsi="Courier New" w:cs="Courier New"/>
+          <w:color w:val="001080"/>
+          <w:sz w:val="21"/>
+          <w:szCs w:val="21"/>
+        </w:rPr>
+        <w:t>epsilon</w:t>
+      </w:r>
+      <w:r>
+        <w:rPr>
+          <w:rFonts w:ascii="Courier New" w:eastAsia="Times New Roman" w:hAnsi="Courier New" w:cs="Courier New"/>
+          <w:color w:val="000000"/>
+          <w:sz w:val="21"/>
+          <w:szCs w:val="21"/>
+        </w:rPr>
+        <w:t>):</w:t>
+      </w:r>
+    </w:p>
+    <w:p>
+      <w:pPr>
+        <w:spacing w:after="0" w:line="285" w:lineRule="atLeast"/>
+        <w:ind w:left="360"/>
+        <w:rPr>
+          <w:rFonts w:ascii="Courier New" w:eastAsia="Times New Roman" w:hAnsi="Courier New" w:cs="Courier New"/>
+          <w:color w:val="000000"/>
+          <w:sz w:val="21"/>
+          <w:szCs w:val="21"/>
+        </w:rPr>
+      </w:pPr>
+      <w:r>
+        <w:rPr>
+          <w:rFonts w:ascii="Courier New" w:eastAsia="Times New Roman" w:hAnsi="Courier New" w:cs="Courier New"/>
+          <w:color w:val="000000"/>
+          <w:sz w:val="21"/>
+          <w:szCs w:val="21"/>
+        </w:rPr>
+        <w:t xml:space="preserve">  </w:t>
+      </w:r>
+      <w:r>
+        <w:rPr>
+          <w:rFonts w:ascii="Courier New" w:eastAsia="Times New Roman" w:hAnsi="Courier New" w:cs="Courier New"/>
+          <w:color w:val="A31515"/>
+          <w:sz w:val="21"/>
+          <w:szCs w:val="21"/>
+        </w:rPr>
+        <w:t>"""A simple implementation of epsilon-greedy exploration.</w:t>
+      </w:r>
+    </w:p>
+    <w:p>
+      <w:pPr>
+        <w:spacing w:after="0" w:line="285" w:lineRule="atLeast"/>
+        <w:ind w:left="360"/>
+        <w:rPr>
+          <w:rFonts w:ascii="Courier New" w:eastAsia="Times New Roman" w:hAnsi="Courier New" w:cs="Courier New"/>
+          <w:color w:val="000000"/>
+          <w:sz w:val="21"/>
+          <w:szCs w:val="21"/>
+        </w:rPr>
+      </w:pPr>
+    </w:p>
+    <w:p>
+      <w:pPr>
+        <w:spacing w:after="0" w:line="285" w:lineRule="atLeast"/>
+        <w:ind w:left="360"/>
+        <w:rPr>
+          <w:rFonts w:ascii="Courier New" w:eastAsia="Times New Roman" w:hAnsi="Courier New" w:cs="Courier New"/>
+          <w:color w:val="000000"/>
+          <w:sz w:val="21"/>
+          <w:szCs w:val="21"/>
+        </w:rPr>
+      </w:pPr>
+      <w:r>
+        <w:rPr>
+          <w:rFonts w:ascii="Courier New" w:eastAsia="Times New Roman" w:hAnsi="Courier New" w:cs="Courier New"/>
+          <w:color w:val="A31515"/>
+          <w:sz w:val="21"/>
+          <w:szCs w:val="21"/>
+        </w:rPr>
+        <w:t>  Args:</w:t>
+      </w:r>
+    </w:p>
+    <w:p>
+      <w:pPr>
+        <w:spacing w:after="0" w:line="285" w:lineRule="atLeast"/>
+        <w:ind w:left="360"/>
+        <w:rPr>
+          <w:rFonts w:ascii="Courier New" w:eastAsia="Times New Roman" w:hAnsi="Courier New" w:cs="Courier New"/>
+          <w:color w:val="000000"/>
+          <w:sz w:val="21"/>
+          <w:szCs w:val="21"/>
+        </w:rPr>
+      </w:pPr>
+      <w:r>
+        <w:rPr>
+          <w:rFonts w:ascii="Courier New" w:eastAsia="Times New Roman" w:hAnsi="Courier New" w:cs="Courier New"/>
+          <w:color w:val="A31515"/>
+          <w:sz w:val="21"/>
+          <w:szCs w:val="21"/>
+        </w:rPr>
+        <w:t>    s: int, the agent's current state.</w:t>
+      </w:r>
+    </w:p>
+    <w:p>
+      <w:pPr>
+        <w:spacing w:after="0" w:line="285" w:lineRule="atLeast"/>
+        <w:ind w:left="360"/>
+        <w:rPr>
+          <w:rFonts w:ascii="Courier New" w:eastAsia="Times New Roman" w:hAnsi="Courier New" w:cs="Courier New"/>
+          <w:color w:val="000000"/>
+          <w:sz w:val="21"/>
+          <w:szCs w:val="21"/>
+        </w:rPr>
+      </w:pPr>
+      <w:r>
+        <w:rPr>
+          <w:rFonts w:ascii="Courier New" w:eastAsia="Times New Roman" w:hAnsi="Courier New" w:cs="Courier New"/>
+          <w:color w:val="A31515"/>
+          <w:sz w:val="21"/>
+          <w:szCs w:val="21"/>
+        </w:rPr>
+        <w:t>    pi: numpy array of shape [num_states, num_actions] encoding the agent's</w:t>
+      </w:r>
+    </w:p>
+    <w:p>
+      <w:pPr>
+        <w:spacing w:after="0" w:line="285" w:lineRule="atLeast"/>
+        <w:ind w:left="360"/>
+        <w:rPr>
+          <w:rFonts w:ascii="Courier New" w:eastAsia="Times New Roman" w:hAnsi="Courier New" w:cs="Courier New"/>
+          <w:color w:val="000000"/>
+          <w:sz w:val="21"/>
+          <w:szCs w:val="21"/>
+        </w:rPr>
+      </w:pPr>
+      <w:r>
+        <w:rPr>
+          <w:rFonts w:ascii="Courier New" w:eastAsia="Times New Roman" w:hAnsi="Courier New" w:cs="Courier New"/>
+          <w:color w:val="A31515"/>
+          <w:sz w:val="21"/>
+          <w:szCs w:val="21"/>
+        </w:rPr>
+        <w:t>      policy.</w:t>
+      </w:r>
+    </w:p>
+    <w:p>
+      <w:pPr>
+        <w:spacing w:after="0" w:line="285" w:lineRule="atLeast"/>
+        <w:ind w:left="360"/>
+        <w:rPr>
+          <w:rFonts w:ascii="Courier New" w:eastAsia="Times New Roman" w:hAnsi="Courier New" w:cs="Courier New"/>
+          <w:color w:val="000000"/>
+          <w:sz w:val="21"/>
+          <w:szCs w:val="21"/>
+        </w:rPr>
+      </w:pPr>
+      <w:r>
+        <w:rPr>
+          <w:rFonts w:ascii="Courier New" w:eastAsia="Times New Roman" w:hAnsi="Courier New" w:cs="Courier New"/>
+          <w:color w:val="A31515"/>
+          <w:sz w:val="21"/>
+          <w:szCs w:val="21"/>
+        </w:rPr>
+        <w:t>    epsilon: float, the epsilon value for epsilon-greedy exploration.</w:t>
+      </w:r>
+    </w:p>
+    <w:p>
+      <w:pPr>
+        <w:spacing w:after="0" w:line="285" w:lineRule="atLeast"/>
+        <w:ind w:left="360"/>
+        <w:rPr>
+          <w:rFonts w:ascii="Courier New" w:eastAsia="Times New Roman" w:hAnsi="Courier New" w:cs="Courier New"/>
+          <w:color w:val="000000"/>
+          <w:sz w:val="21"/>
+          <w:szCs w:val="21"/>
+        </w:rPr>
+      </w:pPr>
+    </w:p>
+    <w:p>
+      <w:pPr>
+        <w:spacing w:after="0" w:line="285" w:lineRule="atLeast"/>
+        <w:ind w:left="360"/>
+        <w:rPr>
+          <w:rFonts w:ascii="Courier New" w:eastAsia="Times New Roman" w:hAnsi="Courier New" w:cs="Courier New"/>
+          <w:color w:val="000000"/>
+          <w:sz w:val="21"/>
+          <w:szCs w:val="21"/>
+        </w:rPr>
+      </w:pPr>
+      <w:r>
+        <w:rPr>
+          <w:rFonts w:ascii="Courier New" w:eastAsia="Times New Roman" w:hAnsi="Courier New" w:cs="Courier New"/>
+          <w:color w:val="A31515"/>
+          <w:sz w:val="21"/>
+          <w:szCs w:val="21"/>
+        </w:rPr>
+        <w:t>  Returns:</w:t>
+      </w:r>
+    </w:p>
+    <w:p>
+      <w:pPr>
+        <w:spacing w:after="0" w:line="285" w:lineRule="atLeast"/>
+        <w:ind w:left="360"/>
+        <w:rPr>
+          <w:rFonts w:ascii="Courier New" w:eastAsia="Times New Roman" w:hAnsi="Courier New" w:cs="Courier New"/>
+          <w:color w:val="000000"/>
+          <w:sz w:val="21"/>
+          <w:szCs w:val="21"/>
+        </w:rPr>
+      </w:pPr>
+      <w:r>
+        <w:rPr>
+          <w:rFonts w:ascii="Courier New" w:eastAsia="Times New Roman" w:hAnsi="Courier New" w:cs="Courier New"/>
+          <w:color w:val="A31515"/>
+          <w:sz w:val="21"/>
+          <w:szCs w:val="21"/>
+        </w:rPr>
+        <w:t>    An integer representing the action choice.</w:t>
+      </w:r>
+    </w:p>
+    <w:p>
+      <w:pPr>
+        <w:spacing w:after="0" w:line="285" w:lineRule="atLeast"/>
+        <w:ind w:left="360"/>
+        <w:rPr>
+          <w:rFonts w:ascii="Courier New" w:eastAsia="Times New Roman" w:hAnsi="Courier New" w:cs="Courier New"/>
+          <w:color w:val="000000"/>
+          <w:sz w:val="21"/>
+          <w:szCs w:val="21"/>
+        </w:rPr>
+      </w:pPr>
+      <w:r>
+        <w:rPr>
+          <w:rFonts w:ascii="Courier New" w:eastAsia="Times New Roman" w:hAnsi="Courier New" w:cs="Courier New"/>
+          <w:color w:val="A31515"/>
+          <w:sz w:val="21"/>
+          <w:szCs w:val="21"/>
+        </w:rPr>
+        <w:t>  """</w:t>
+      </w:r>
+    </w:p>
+    <w:p>
+      <w:pPr>
+        <w:spacing w:after="0" w:line="285" w:lineRule="atLeast"/>
+        <w:ind w:left="360"/>
+        <w:rPr>
+          <w:rFonts w:ascii="Courier New" w:eastAsia="Times New Roman" w:hAnsi="Courier New" w:cs="Courier New"/>
+          <w:color w:val="000000"/>
+          <w:sz w:val="21"/>
+          <w:szCs w:val="21"/>
+        </w:rPr>
+      </w:pPr>
+      <w:r>
+        <w:rPr>
+          <w:rFonts w:ascii="Courier New" w:eastAsia="Times New Roman" w:hAnsi="Courier New" w:cs="Courier New"/>
+          <w:color w:val="000000"/>
+          <w:sz w:val="21"/>
+          <w:szCs w:val="21"/>
+        </w:rPr>
+        <w:t>  na = pi.shape[</w:t>
+      </w:r>
+      <w:r>
+        <w:rPr>
+          <w:rFonts w:ascii="Courier New" w:eastAsia="Times New Roman" w:hAnsi="Courier New" w:cs="Courier New"/>
+          <w:color w:val="116644"/>
+          <w:sz w:val="21"/>
+          <w:szCs w:val="21"/>
+        </w:rPr>
+        <w:t>1</w:t>
+      </w:r>
+      <w:r>
+        <w:rPr>
+          <w:rFonts w:ascii="Courier New" w:eastAsia="Times New Roman" w:hAnsi="Courier New" w:cs="Courier New"/>
+          <w:color w:val="000000"/>
+          <w:sz w:val="21"/>
+          <w:szCs w:val="21"/>
+        </w:rPr>
+        <w:t>]</w:t>
+      </w:r>
+    </w:p>
+    <w:p>
+      <w:pPr>
+        <w:spacing w:after="0" w:line="285" w:lineRule="atLeast"/>
+        <w:ind w:left="360"/>
+        <w:rPr>
+          <w:rFonts w:ascii="Courier New" w:eastAsia="Times New Roman" w:hAnsi="Courier New" w:cs="Courier New"/>
+          <w:color w:val="000000"/>
+          <w:sz w:val="21"/>
+          <w:szCs w:val="21"/>
+        </w:rPr>
+      </w:pPr>
+      <w:r>
+        <w:rPr>
+          <w:rFonts w:ascii="Courier New" w:eastAsia="Times New Roman" w:hAnsi="Courier New" w:cs="Courier New"/>
+          <w:color w:val="000000"/>
+          <w:sz w:val="21"/>
+          <w:szCs w:val="21"/>
+        </w:rPr>
+        <w:t>  p = onp.random.rand()</w:t>
+      </w:r>
+    </w:p>
+    <w:p>
+      <w:pPr>
+        <w:spacing w:after="0" w:line="285" w:lineRule="atLeast"/>
+        <w:ind w:left="360"/>
+        <w:rPr>
+          <w:rFonts w:ascii="Courier New" w:eastAsia="Times New Roman" w:hAnsi="Courier New" w:cs="Courier New"/>
+          <w:color w:val="000000"/>
+          <w:sz w:val="21"/>
+          <w:szCs w:val="21"/>
+        </w:rPr>
+      </w:pPr>
+      <w:r>
+        <w:rPr>
+          <w:rFonts w:ascii="Courier New" w:eastAsia="Times New Roman" w:hAnsi="Courier New" w:cs="Courier New"/>
+          <w:color w:val="000000"/>
+          <w:sz w:val="21"/>
+          <w:szCs w:val="21"/>
+        </w:rPr>
+        <w:t xml:space="preserve">  </w:t>
+      </w:r>
+      <w:r>
+        <w:rPr>
+          <w:rFonts w:ascii="Courier New" w:eastAsia="Times New Roman" w:hAnsi="Courier New" w:cs="Courier New"/>
+          <w:color w:val="9723B4"/>
+          <w:sz w:val="21"/>
+          <w:szCs w:val="21"/>
+        </w:rPr>
+        <w:t>if</w:t>
+      </w:r>
+      <w:r>
+        <w:rPr>
+          <w:rFonts w:ascii="Courier New" w:eastAsia="Times New Roman" w:hAnsi="Courier New" w:cs="Courier New"/>
+          <w:color w:val="000000"/>
+          <w:sz w:val="21"/>
+          <w:szCs w:val="21"/>
+        </w:rPr>
+        <w:t xml:space="preserve"> onp.random.rand() &lt; epsilon:</w:t>
+      </w:r>
+    </w:p>
+    <w:p>
+      <w:pPr>
+        <w:spacing w:after="0" w:line="285" w:lineRule="atLeast"/>
+        <w:ind w:left="360"/>
+        <w:rPr>
+          <w:rFonts w:ascii="Courier New" w:eastAsia="Times New Roman" w:hAnsi="Courier New" w:cs="Courier New"/>
+          <w:color w:val="000000"/>
+          <w:sz w:val="21"/>
+          <w:szCs w:val="21"/>
+        </w:rPr>
+      </w:pPr>
+      <w:r>
+        <w:rPr>
+          <w:rFonts w:ascii="Courier New" w:eastAsia="Times New Roman" w:hAnsi="Courier New" w:cs="Courier New"/>
+          <w:color w:val="000000"/>
+          <w:sz w:val="21"/>
+          <w:szCs w:val="21"/>
+        </w:rPr>
+        <w:t xml:space="preserve">    </w:t>
+      </w:r>
+      <w:r>
+        <w:rPr>
+          <w:rFonts w:ascii="Courier New" w:eastAsia="Times New Roman" w:hAnsi="Courier New" w:cs="Courier New"/>
+          <w:color w:val="9723B4"/>
+          <w:sz w:val="21"/>
+          <w:szCs w:val="21"/>
+        </w:rPr>
+        <w:t>return</w:t>
+      </w:r>
+      <w:r>
+        <w:rPr>
+          <w:rFonts w:ascii="Courier New" w:eastAsia="Times New Roman" w:hAnsi="Courier New" w:cs="Courier New"/>
+          <w:color w:val="000000"/>
+          <w:sz w:val="21"/>
+          <w:szCs w:val="21"/>
+        </w:rPr>
+        <w:t xml:space="preserve"> onp.random.choice(na)</w:t>
+      </w:r>
+    </w:p>
+    <w:p>
+      <w:pPr>
+        <w:spacing w:after="0" w:line="285" w:lineRule="atLeast"/>
+        <w:ind w:left="360"/>
+        <w:rPr>
+          <w:rFonts w:ascii="Courier New" w:eastAsia="Times New Roman" w:hAnsi="Courier New" w:cs="Courier New"/>
+          <w:color w:val="000000"/>
+          <w:sz w:val="21"/>
+          <w:szCs w:val="21"/>
+        </w:rPr>
+      </w:pPr>
+      <w:r>
+        <w:rPr>
+          <w:rFonts w:ascii="Courier New" w:eastAsia="Times New Roman" w:hAnsi="Courier New" w:cs="Courier New"/>
+          <w:color w:val="000000"/>
+          <w:sz w:val="21"/>
+          <w:szCs w:val="21"/>
+        </w:rPr>
+        <w:t xml:space="preserve">  </w:t>
+      </w:r>
+      <w:r>
+        <w:rPr>
+          <w:rFonts w:ascii="Courier New" w:eastAsia="Times New Roman" w:hAnsi="Courier New" w:cs="Courier New"/>
+          <w:color w:val="9723B4"/>
+          <w:sz w:val="21"/>
+          <w:szCs w:val="21"/>
+        </w:rPr>
+        <w:t>return</w:t>
+      </w:r>
+      <w:r>
+        <w:rPr>
+          <w:rFonts w:ascii="Courier New" w:eastAsia="Times New Roman" w:hAnsi="Courier New" w:cs="Courier New"/>
+          <w:color w:val="000000"/>
+          <w:sz w:val="21"/>
+          <w:szCs w:val="21"/>
+        </w:rPr>
+        <w:t xml:space="preserve"> onp.random.choice(na, p=pi[s])</w:t>
+      </w:r>
+    </w:p>
+    <w:p>
+      <w:pPr>
+        <w:spacing w:before="100" w:beforeAutospacing="1" w:after="100" w:afterAutospacing="1" w:line="240" w:lineRule="auto"/>
+        <w:ind w:left="0"/>
+        <w:rPr>
+          <w:rFonts w:ascii="Times New Roman" w:eastAsia="Times New Roman" w:hAnsi="Times New Roman" w:cs="Times New Roman"/>
+        </w:rPr>
+      </w:pPr>
       <w:bookmarkStart w:id="0" w:name="_GoBack"/>
       <w:bookmarkEnd w:id="0"/>
+    </w:p>
+    <w:p>
+      <w:pPr>
+        <w:tabs>
+          <w:tab w:val="center" w:pos="3675"/>
+        </w:tabs>
+        <w:spacing w:after="197" w:line="240" w:lineRule="auto"/>
+        <w:ind w:left="0"/>
+        <w:jc w:val="both"/>
+        <w:rPr>
+          <w:rFonts w:ascii="Times New Roman" w:eastAsia="Times New Roman" w:hAnsi="Times New Roman" w:cs="Times New Roman"/>
+          <w:szCs w:val="32"/>
+        </w:rPr>
+      </w:pPr>
     </w:p>
     <w:sectPr>
       <w:headerReference w:type="even" r:id="rId9"/>
@@ -8400,6 +9171,155 @@
       </w:pPr>
     </w:lvl>
   </w:abstractNum>
+  <w:abstractNum w:abstractNumId="4">
+    <w:nsid w:val="788C6A57"/>
+    <w:multiLevelType w:val="multilevel"/>
+    <w:tmpl w:val="AA889C22"/>
+    <w:lvl w:ilvl="0">
+      <w:start w:val="1"/>
+      <w:numFmt w:val="bullet"/>
+      <w:lvlText w:val=""/>
+      <w:lvlJc w:val="left"/>
+      <w:pPr>
+        <w:tabs>
+          <w:tab w:val="num" w:pos="720"/>
+        </w:tabs>
+        <w:ind w:left="720" w:hanging="360"/>
+      </w:pPr>
+      <w:rPr>
+        <w:rFonts w:ascii="Symbol" w:hAnsi="Symbol" w:hint="default"/>
+        <w:sz w:val="20"/>
+      </w:rPr>
+    </w:lvl>
+    <w:lvl w:ilvl="1" w:tentative="1">
+      <w:start w:val="1"/>
+      <w:numFmt w:val="bullet"/>
+      <w:lvlText w:val="o"/>
+      <w:lvlJc w:val="left"/>
+      <w:pPr>
+        <w:tabs>
+          <w:tab w:val="num" w:pos="1440"/>
+        </w:tabs>
+        <w:ind w:left="1440" w:hanging="360"/>
+      </w:pPr>
+      <w:rPr>
+        <w:rFonts w:ascii="Courier New" w:hAnsi="Courier New" w:hint="default"/>
+        <w:sz w:val="20"/>
+      </w:rPr>
+    </w:lvl>
+    <w:lvl w:ilvl="2" w:tentative="1">
+      <w:start w:val="1"/>
+      <w:numFmt w:val="bullet"/>
+      <w:lvlText w:val=""/>
+      <w:lvlJc w:val="left"/>
+      <w:pPr>
+        <w:tabs>
+          <w:tab w:val="num" w:pos="2160"/>
+        </w:tabs>
+        <w:ind w:left="2160" w:hanging="360"/>
+      </w:pPr>
+      <w:rPr>
+        <w:rFonts w:ascii="Wingdings" w:hAnsi="Wingdings" w:hint="default"/>
+        <w:sz w:val="20"/>
+      </w:rPr>
+    </w:lvl>
+    <w:lvl w:ilvl="3" w:tentative="1">
+      <w:start w:val="1"/>
+      <w:numFmt w:val="bullet"/>
+      <w:lvlText w:val=""/>
+      <w:lvlJc w:val="left"/>
+      <w:pPr>
+        <w:tabs>
+          <w:tab w:val="num" w:pos="2880"/>
+        </w:tabs>
+        <w:ind w:left="2880" w:hanging="360"/>
+      </w:pPr>
+      <w:rPr>
+        <w:rFonts w:ascii="Wingdings" w:hAnsi="Wingdings" w:hint="default"/>
+        <w:sz w:val="20"/>
+      </w:rPr>
+    </w:lvl>
+    <w:lvl w:ilvl="4" w:tentative="1">
+      <w:start w:val="1"/>
+      <w:numFmt w:val="bullet"/>
+      <w:lvlText w:val=""/>
+      <w:lvlJc w:val="left"/>
+      <w:pPr>
+        <w:tabs>
+          <w:tab w:val="num" w:pos="3600"/>
+        </w:tabs>
+        <w:ind w:left="3600" w:hanging="360"/>
+      </w:pPr>
+      <w:rPr>
+        <w:rFonts w:ascii="Wingdings" w:hAnsi="Wingdings" w:hint="default"/>
+        <w:sz w:val="20"/>
+      </w:rPr>
+    </w:lvl>
+    <w:lvl w:ilvl="5" w:tentative="1">
+      <w:start w:val="1"/>
+      <w:numFmt w:val="bullet"/>
+      <w:lvlText w:val=""/>
+      <w:lvlJc w:val="left"/>
+      <w:pPr>
+        <w:tabs>
+          <w:tab w:val="num" w:pos="4320"/>
+        </w:tabs>
+        <w:ind w:left="4320" w:hanging="360"/>
+      </w:pPr>
+      <w:rPr>
+        <w:rFonts w:ascii="Wingdings" w:hAnsi="Wingdings" w:hint="default"/>
+        <w:sz w:val="20"/>
+      </w:rPr>
+    </w:lvl>
+    <w:lvl w:ilvl="6" w:tentative="1">
+      <w:start w:val="1"/>
+      <w:numFmt w:val="bullet"/>
+      <w:lvlText w:val=""/>
+      <w:lvlJc w:val="left"/>
+      <w:pPr>
+        <w:tabs>
+          <w:tab w:val="num" w:pos="5040"/>
+        </w:tabs>
+        <w:ind w:left="5040" w:hanging="360"/>
+      </w:pPr>
+      <w:rPr>
+        <w:rFonts w:ascii="Wingdings" w:hAnsi="Wingdings" w:hint="default"/>
+        <w:sz w:val="20"/>
+      </w:rPr>
+    </w:lvl>
+    <w:lvl w:ilvl="7" w:tentative="1">
+      <w:start w:val="1"/>
+      <w:numFmt w:val="bullet"/>
+      <w:lvlText w:val=""/>
+      <w:lvlJc w:val="left"/>
+      <w:pPr>
+        <w:tabs>
+          <w:tab w:val="num" w:pos="5760"/>
+        </w:tabs>
+        <w:ind w:left="5760" w:hanging="360"/>
+      </w:pPr>
+      <w:rPr>
+        <w:rFonts w:ascii="Wingdings" w:hAnsi="Wingdings" w:hint="default"/>
+        <w:sz w:val="20"/>
+      </w:rPr>
+    </w:lvl>
+    <w:lvl w:ilvl="8" w:tentative="1">
+      <w:start w:val="1"/>
+      <w:numFmt w:val="bullet"/>
+      <w:lvlText w:val=""/>
+      <w:lvlJc w:val="left"/>
+      <w:pPr>
+        <w:tabs>
+          <w:tab w:val="num" w:pos="6480"/>
+        </w:tabs>
+        <w:ind w:left="6480" w:hanging="360"/>
+      </w:pPr>
+      <w:rPr>
+        <w:rFonts w:ascii="Wingdings" w:hAnsi="Wingdings" w:hint="default"/>
+        <w:sz w:val="20"/>
+      </w:rPr>
+    </w:lvl>
+  </w:abstractNum>
   <w:num w:numId="1">
     <w:abstractNumId w:val="1"/>
   </w:num>
@@ -8411,6 +9331,9 @@
   </w:num>
   <w:num w:numId="4">
     <w:abstractNumId w:val="0"/>
+  </w:num>
+  <w:num w:numId="5">
+    <w:abstractNumId w:val="4"/>
   </w:num>
 </w:numbering>
 </file>

</xml_diff>

<commit_message>
Auto commit on 2025-06-18 20:57:53 : Hyperparameter Tuning
</commit_message>
<xml_diff>
--- a/Assignments/Assignment 4 ML.docx
+++ b/Assignments/Assignment 4 ML.docx
@@ -13628,25 +13628,209 @@
         </w:rPr>
         <w:t>(the code to create this demonstration has been omitted for sake of conciseness, but can be obtained at [1])</w:t>
       </w:r>
+    </w:p>
+    <w:p>
+      <w:pPr>
+        <w:keepNext/>
+        <w:spacing w:before="100" w:beforeAutospacing="1" w:after="100" w:afterAutospacing="1" w:line="240" w:lineRule="auto"/>
+        <w:ind w:left="0"/>
+        <w:jc w:val="center"/>
+      </w:pPr>
+      <w:r>
+        <w:rPr>
+          <w:rFonts w:ascii="Times New Roman" w:hAnsi="Times New Roman" w:cs="Times New Roman"/>
+          <w:iCs/>
+          <w:szCs w:val="29"/>
+        </w:rPr>
+        <w:drawing>
+          <wp:inline distT="0" distB="0" distL="0" distR="0" wp14:anchorId="3C954926" wp14:editId="462409D3">
+            <wp:extent cx="4181475" cy="2146330"/>
+            <wp:effectExtent l="0" t="0" r="0" b="6350"/>
+            <wp:docPr id="16" name="Picture 16"/>
+            <wp:cNvGraphicFramePr>
+              <a:graphicFrameLocks xmlns:a="http://schemas.openxmlformats.org/drawingml/2006/main" noChangeAspect="1"/>
+            </wp:cNvGraphicFramePr>
+            <a:graphic xmlns:a="http://schemas.openxmlformats.org/drawingml/2006/main">
+              <a:graphicData uri="http://schemas.openxmlformats.org/drawingml/2006/picture">
+                <pic:pic xmlns:pic="http://schemas.openxmlformats.org/drawingml/2006/picture">
+                  <pic:nvPicPr>
+                    <pic:cNvPr id="1" name=""/>
+                    <pic:cNvPicPr/>
+                  </pic:nvPicPr>
+                  <pic:blipFill>
+                    <a:blip r:embed="rId9"/>
+                    <a:stretch>
+                      <a:fillRect/>
+                    </a:stretch>
+                  </pic:blipFill>
+                  <pic:spPr>
+                    <a:xfrm>
+                      <a:off x="0" y="0"/>
+                      <a:ext cx="4204526" cy="2158162"/>
+                    </a:xfrm>
+                    <a:prstGeom prst="rect">
+                      <a:avLst/>
+                    </a:prstGeom>
+                  </pic:spPr>
+                </pic:pic>
+              </a:graphicData>
+            </a:graphic>
+          </wp:inline>
+        </w:drawing>
+      </w:r>
+    </w:p>
+    <w:p>
+      <w:pPr>
+        <w:pStyle w:val="Caption"/>
+        <w:jc w:val="center"/>
+      </w:pPr>
+      <w:r>
+        <w:t xml:space="preserve">Figure </w:t>
+      </w:r>
+      <w:r>
+        <w:fldChar w:fldCharType="begin"/>
+      </w:r>
+      <w:r>
+        <w:instrText xml:space="preserve"> SEQ Figure \* ARABIC </w:instrText>
+      </w:r>
+      <w:r>
+        <w:fldChar w:fldCharType="separate"/>
+      </w:r>
+      <w:r>
+        <w:rPr>
+          <w:noProof/>
+        </w:rPr>
+        <w:t>1</w:t>
+      </w:r>
+      <w:r>
+        <w:fldChar w:fldCharType="end"/>
+      </w:r>
+      <w:r>
+        <w:t>: Chain MDP dynamics</w:t>
+      </w:r>
+    </w:p>
+    <w:p>
+      <w:pPr>
+        <w:jc w:val="center"/>
+      </w:pPr>
+      <w:r>
+        <w:drawing>
+          <wp:inline distT="0" distB="0" distL="0" distR="0" wp14:anchorId="25DB1D31" wp14:editId="0901832F">
+            <wp:extent cx="3590925" cy="1542036"/>
+            <wp:effectExtent l="0" t="0" r="0" b="1270"/>
+            <wp:docPr id="18" name="Picture 18"/>
+            <wp:cNvGraphicFramePr>
+              <a:graphicFrameLocks xmlns:a="http://schemas.openxmlformats.org/drawingml/2006/main" noChangeAspect="1"/>
+            </wp:cNvGraphicFramePr>
+            <a:graphic xmlns:a="http://schemas.openxmlformats.org/drawingml/2006/main">
+              <a:graphicData uri="http://schemas.openxmlformats.org/drawingml/2006/picture">
+                <pic:pic xmlns:pic="http://schemas.openxmlformats.org/drawingml/2006/picture">
+                  <pic:nvPicPr>
+                    <pic:cNvPr id="1" name=""/>
+                    <pic:cNvPicPr/>
+                  </pic:nvPicPr>
+                  <pic:blipFill>
+                    <a:blip r:embed="rId10"/>
+                    <a:stretch>
+                      <a:fillRect/>
+                    </a:stretch>
+                  </pic:blipFill>
+                  <pic:spPr>
+                    <a:xfrm>
+                      <a:off x="0" y="0"/>
+                      <a:ext cx="3624580" cy="1556488"/>
+                    </a:xfrm>
+                    <a:prstGeom prst="rect">
+                      <a:avLst/>
+                    </a:prstGeom>
+                  </pic:spPr>
+                </pic:pic>
+              </a:graphicData>
+            </a:graphic>
+          </wp:inline>
+        </w:drawing>
+      </w:r>
       <w:bookmarkStart w:id="0" w:name="_GoBack"/>
       <w:bookmarkEnd w:id="0"/>
     </w:p>
     <w:p>
       <w:pPr>
-        <w:spacing w:before="100" w:beforeAutospacing="1" w:after="100" w:afterAutospacing="1" w:line="240" w:lineRule="auto"/>
-        <w:ind w:left="0"/>
-        <w:rPr>
-          <w:rFonts w:ascii="Times New Roman" w:hAnsi="Times New Roman" w:cs="Times New Roman"/>
-          <w:iCs/>
-          <w:szCs w:val="29"/>
-        </w:rPr>
-      </w:pPr>
+        <w:keepNext/>
+        <w:jc w:val="center"/>
+      </w:pPr>
+      <w:r>
+        <w:drawing>
+          <wp:inline distT="0" distB="0" distL="0" distR="0" wp14:anchorId="65383C0E" wp14:editId="3964D674">
+            <wp:extent cx="3667125" cy="1554039"/>
+            <wp:effectExtent l="0" t="0" r="0" b="8255"/>
+            <wp:docPr id="19" name="Picture 19"/>
+            <wp:cNvGraphicFramePr>
+              <a:graphicFrameLocks xmlns:a="http://schemas.openxmlformats.org/drawingml/2006/main" noChangeAspect="1"/>
+            </wp:cNvGraphicFramePr>
+            <a:graphic xmlns:a="http://schemas.openxmlformats.org/drawingml/2006/main">
+              <a:graphicData uri="http://schemas.openxmlformats.org/drawingml/2006/picture">
+                <pic:pic xmlns:pic="http://schemas.openxmlformats.org/drawingml/2006/picture">
+                  <pic:nvPicPr>
+                    <pic:cNvPr id="1" name=""/>
+                    <pic:cNvPicPr/>
+                  </pic:nvPicPr>
+                  <pic:blipFill>
+                    <a:blip r:embed="rId11"/>
+                    <a:stretch>
+                      <a:fillRect/>
+                    </a:stretch>
+                  </pic:blipFill>
+                  <pic:spPr>
+                    <a:xfrm>
+                      <a:off x="0" y="0"/>
+                      <a:ext cx="3673105" cy="1556573"/>
+                    </a:xfrm>
+                    <a:prstGeom prst="rect">
+                      <a:avLst/>
+                    </a:prstGeom>
+                  </pic:spPr>
+                </pic:pic>
+              </a:graphicData>
+            </a:graphic>
+          </wp:inline>
+        </w:drawing>
+      </w:r>
+    </w:p>
+    <w:p>
+      <w:pPr>
+        <w:pStyle w:val="Caption"/>
+        <w:jc w:val="center"/>
+      </w:pPr>
+      <w:r>
+        <w:t xml:space="preserve">Figure </w:t>
+      </w:r>
+      <w:r>
+        <w:fldChar w:fldCharType="begin"/>
+      </w:r>
+      <w:r>
+        <w:instrText xml:space="preserve"> SEQ Figure \* ARABIC </w:instrText>
+      </w:r>
+      <w:r>
+        <w:fldChar w:fldCharType="separate"/>
+      </w:r>
+      <w:r>
+        <w:rPr>
+          <w:noProof/>
+        </w:rPr>
+        <w:t>2</w:t>
+      </w:r>
+      <w:r>
+        <w:fldChar w:fldCharType="end"/>
+      </w:r>
+      <w:r>
+        <w:t>: Illustration of different Gamma Values (0.75 vs. 0.4) on the MDP</w:t>
+      </w:r>
     </w:p>
     <w:sectPr>
-      <w:headerReference w:type="even" r:id="rId9"/>
-      <w:headerReference w:type="default" r:id="rId10"/>
-      <w:footerReference w:type="even" r:id="rId11"/>
-      <w:footerReference w:type="default" r:id="rId12"/>
+      <w:headerReference w:type="even" r:id="rId12"/>
+      <w:headerReference w:type="default" r:id="rId13"/>
+      <w:footerReference w:type="even" r:id="rId14"/>
+      <w:footerReference w:type="default" r:id="rId15"/>
       <w:pgSz w:w="11906" w:h="16838"/>
       <w:pgMar w:top="1440" w:right="1440" w:bottom="1685" w:left="1440" w:header="480" w:footer="478" w:gutter="0"/>
       <w:pgBorders w:display="firstPage" w:offsetFrom="page">
@@ -16450,6 +16634,25 @@
       <w:iCs/>
     </w:rPr>
   </w:style>
+  <w:style w:type="paragraph" w:styleId="Caption">
+    <w:name w:val="caption"/>
+    <w:basedOn w:val="Normal"/>
+    <w:next w:val="Normal"/>
+    <w:uiPriority w:val="35"/>
+    <w:unhideWhenUsed/>
+    <w:qFormat/>
+    <w:rsid w:val="00216E09"/>
+    <w:pPr>
+      <w:spacing w:after="200" w:line="240" w:lineRule="auto"/>
+    </w:pPr>
+    <w:rPr>
+      <w:i/>
+      <w:iCs/>
+      <w:color w:val="1F497D" w:themeColor="text2"/>
+      <w:sz w:val="18"/>
+      <w:szCs w:val="18"/>
+    </w:rPr>
+  </w:style>
 </w:styles>
 </file>
 

</xml_diff>

<commit_message>
Auto commit on 2025-06-18 21:02:52 : Hyperparameter Tuning
</commit_message>
<xml_diff>
--- a/Assignments/Assignment 4 ML.docx
+++ b/Assignments/Assignment 4 ML.docx
@@ -13636,6 +13636,7 @@
         <w:ind w:left="0"/>
         <w:jc w:val="center"/>
       </w:pPr>
+      <w:bookmarkStart w:id="0" w:name="_GoBack"/>
       <w:r>
         <w:rPr>
           <w:rFonts w:ascii="Times New Roman" w:hAnsi="Times New Roman" w:cs="Times New Roman"/>
@@ -13644,8 +13645,8 @@
         </w:rPr>
         <w:drawing>
           <wp:inline distT="0" distB="0" distL="0" distR="0" wp14:anchorId="3C954926" wp14:editId="462409D3">
-            <wp:extent cx="4181475" cy="2146330"/>
-            <wp:effectExtent l="0" t="0" r="0" b="6350"/>
+            <wp:extent cx="3305175" cy="1696530"/>
+            <wp:effectExtent l="0" t="0" r="0" b="0"/>
             <wp:docPr id="16" name="Picture 16"/>
             <wp:cNvGraphicFramePr>
               <a:graphicFrameLocks xmlns:a="http://schemas.openxmlformats.org/drawingml/2006/main" noChangeAspect="1"/>
@@ -13666,7 +13667,7 @@
                   <pic:spPr>
                     <a:xfrm>
                       <a:off x="0" y="0"/>
-                      <a:ext cx="4204526" cy="2158162"/>
+                      <a:ext cx="3331257" cy="1709918"/>
                     </a:xfrm>
                     <a:prstGeom prst="rect">
                       <a:avLst/>
@@ -13678,6 +13679,7 @@
           </wp:inline>
         </w:drawing>
       </w:r>
+      <w:bookmarkEnd w:id="0"/>
     </w:p>
     <w:p>
       <w:pPr>
@@ -13707,6 +13709,19 @@
       </w:r>
       <w:r>
         <w:t>: Chain MDP dynamics</w:t>
+      </w:r>
+    </w:p>
+    <w:p>
+      <w:pPr>
+        <w:rPr>
+          <w:rFonts w:ascii="Times New Roman" w:hAnsi="Times New Roman" w:cs="Times New Roman"/>
+        </w:rPr>
+      </w:pPr>
+      <w:r>
+        <w:rPr>
+          <w:rFonts w:ascii="Times New Roman" w:hAnsi="Times New Roman" w:cs="Times New Roman"/>
+        </w:rPr>
+        <w:t>This figure shows the chain MDP graph, with states depicted as blue circles (s1,s2…), actions as arrows with rewards on them, and the final state, or sink.</w:t>
       </w:r>
     </w:p>
     <w:p>
@@ -13750,8 +13765,6 @@
           </wp:inline>
         </w:drawing>
       </w:r>
-      <w:bookmarkStart w:id="0" w:name="_GoBack"/>
-      <w:bookmarkEnd w:id="0"/>
     </w:p>
     <w:p>
       <w:pPr>
@@ -13823,14 +13836,136 @@
         <w:fldChar w:fldCharType="end"/>
       </w:r>
       <w:r>
-        <w:t>: Illustration of different Gamma Values (0.75 vs. 0.4) on the MDP</w:t>
+        <w:t>: Ill</w:t>
+      </w:r>
+      <w:r>
+        <w:t>ustration of different discount factors</w:t>
+      </w:r>
+      <w:r>
+        <w:t xml:space="preserve"> (0.75 vs. 0.4) on the MDP</w:t>
+      </w:r>
+    </w:p>
+    <w:p>
+      <w:pPr>
+        <w:jc w:val="center"/>
+      </w:pPr>
+      <w:r>
+        <w:lastRenderedPageBreak/>
+        <w:drawing>
+          <wp:inline distT="0" distB="0" distL="0" distR="0" wp14:anchorId="453BEEE6" wp14:editId="2E1B0A3C">
+            <wp:extent cx="3676650" cy="1558890"/>
+            <wp:effectExtent l="0" t="0" r="0" b="3810"/>
+            <wp:docPr id="20" name="Picture 20"/>
+            <wp:cNvGraphicFramePr>
+              <a:graphicFrameLocks xmlns:a="http://schemas.openxmlformats.org/drawingml/2006/main" noChangeAspect="1"/>
+            </wp:cNvGraphicFramePr>
+            <a:graphic xmlns:a="http://schemas.openxmlformats.org/drawingml/2006/main">
+              <a:graphicData uri="http://schemas.openxmlformats.org/drawingml/2006/picture">
+                <pic:pic xmlns:pic="http://schemas.openxmlformats.org/drawingml/2006/picture">
+                  <pic:nvPicPr>
+                    <pic:cNvPr id="1" name=""/>
+                    <pic:cNvPicPr/>
+                  </pic:nvPicPr>
+                  <pic:blipFill>
+                    <a:blip r:embed="rId12"/>
+                    <a:stretch>
+                      <a:fillRect/>
+                    </a:stretch>
+                  </pic:blipFill>
+                  <pic:spPr>
+                    <a:xfrm>
+                      <a:off x="0" y="0"/>
+                      <a:ext cx="3686373" cy="1563013"/>
+                    </a:xfrm>
+                    <a:prstGeom prst="rect">
+                      <a:avLst/>
+                    </a:prstGeom>
+                  </pic:spPr>
+                </pic:pic>
+              </a:graphicData>
+            </a:graphic>
+          </wp:inline>
+        </w:drawing>
+      </w:r>
+    </w:p>
+    <w:p>
+      <w:pPr>
+        <w:keepNext/>
+        <w:jc w:val="center"/>
+      </w:pPr>
+      <w:r>
+        <w:drawing>
+          <wp:inline distT="0" distB="0" distL="0" distR="0" wp14:anchorId="6E584151" wp14:editId="4ACEAF3F">
+            <wp:extent cx="3657600" cy="1553649"/>
+            <wp:effectExtent l="0" t="0" r="0" b="8890"/>
+            <wp:docPr id="28" name="Picture 28"/>
+            <wp:cNvGraphicFramePr>
+              <a:graphicFrameLocks xmlns:a="http://schemas.openxmlformats.org/drawingml/2006/main" noChangeAspect="1"/>
+            </wp:cNvGraphicFramePr>
+            <a:graphic xmlns:a="http://schemas.openxmlformats.org/drawingml/2006/main">
+              <a:graphicData uri="http://schemas.openxmlformats.org/drawingml/2006/picture">
+                <pic:pic xmlns:pic="http://schemas.openxmlformats.org/drawingml/2006/picture">
+                  <pic:nvPicPr>
+                    <pic:cNvPr id="1" name=""/>
+                    <pic:cNvPicPr/>
+                  </pic:nvPicPr>
+                  <pic:blipFill>
+                    <a:blip r:embed="rId13"/>
+                    <a:stretch>
+                      <a:fillRect/>
+                    </a:stretch>
+                  </pic:blipFill>
+                  <pic:spPr>
+                    <a:xfrm>
+                      <a:off x="0" y="0"/>
+                      <a:ext cx="3674456" cy="1560809"/>
+                    </a:xfrm>
+                    <a:prstGeom prst="rect">
+                      <a:avLst/>
+                    </a:prstGeom>
+                  </pic:spPr>
+                </pic:pic>
+              </a:graphicData>
+            </a:graphic>
+          </wp:inline>
+        </w:drawing>
+      </w:r>
+    </w:p>
+    <w:p>
+      <w:pPr>
+        <w:pStyle w:val="Caption"/>
+        <w:jc w:val="center"/>
+      </w:pPr>
+      <w:r>
+        <w:t xml:space="preserve">Figure </w:t>
+      </w:r>
+      <w:r>
+        <w:fldChar w:fldCharType="begin"/>
+      </w:r>
+      <w:r>
+        <w:instrText xml:space="preserve"> SEQ Figure \* ARABIC </w:instrText>
+      </w:r>
+      <w:r>
+        <w:fldChar w:fldCharType="separate"/>
+      </w:r>
+      <w:r>
+        <w:rPr>
+          <w:noProof/>
+        </w:rPr>
+        <w:t>3</w:t>
+      </w:r>
+      <w:r>
+        <w:fldChar w:fldCharType="end"/>
+      </w:r>
+      <w:r>
+        <w:t>: Illustration of different slipping factors on the MDP</w:t>
       </w:r>
     </w:p>
     <w:sectPr>
-      <w:headerReference w:type="even" r:id="rId12"/>
-      <w:headerReference w:type="default" r:id="rId13"/>
-      <w:footerReference w:type="even" r:id="rId14"/>
-      <w:footerReference w:type="default" r:id="rId15"/>
+      <w:headerReference w:type="even" r:id="rId14"/>
+      <w:headerReference w:type="default" r:id="rId15"/>
+      <w:footerReference w:type="even" r:id="rId16"/>
+      <w:footerReference w:type="default" r:id="rId17"/>
       <w:pgSz w:w="11906" w:h="16838"/>
       <w:pgMar w:top="1440" w:right="1440" w:bottom="1685" w:left="1440" w:header="480" w:footer="478" w:gutter="0"/>
       <w:pgBorders w:display="firstPage" w:offsetFrom="page">

</xml_diff>

<commit_message>
Auto commit on 2025-06-18 21:07:52 : Hyperparameter Tuning
</commit_message>
<xml_diff>
--- a/Assignments/Assignment 4 ML.docx
+++ b/Assignments/Assignment 4 ML.docx
@@ -13636,7 +13636,6 @@
         <w:ind w:left="0"/>
         <w:jc w:val="center"/>
       </w:pPr>
-      <w:bookmarkStart w:id="0" w:name="_GoBack"/>
       <w:r>
         <w:rPr>
           <w:rFonts w:ascii="Times New Roman" w:hAnsi="Times New Roman" w:cs="Times New Roman"/>
@@ -13679,7 +13678,6 @@
           </wp:inline>
         </w:drawing>
       </w:r>
-      <w:bookmarkEnd w:id="0"/>
     </w:p>
     <w:p>
       <w:pPr>
@@ -13847,10 +13845,50 @@
     </w:p>
     <w:p>
       <w:pPr>
+        <w:rPr>
+          <w:rFonts w:ascii="Times New Roman" w:hAnsi="Times New Roman" w:cs="Times New Roman"/>
+        </w:rPr>
+      </w:pPr>
+      <w:r>
+        <w:rPr>
+          <w:rFonts w:ascii="Times New Roman" w:hAnsi="Times New Roman" w:cs="Times New Roman"/>
+        </w:rPr>
+        <w:lastRenderedPageBreak/>
+        <w:t xml:space="preserve">From this graph, we can see the value estimates within each state. This shows us the effect of different discount factors on the MDP. When gamma is higher (0.75), the model is more farsighted, and accepts more immediate penalties (-0.5) for the bigger reward at the end (12). </w:t>
+      </w:r>
+      <w:r>
+        <w:rPr>
+          <w:rFonts w:ascii="Times New Roman" w:hAnsi="Times New Roman" w:cs="Times New Roman"/>
+        </w:rPr>
+        <w:t xml:space="preserve">Therefore right hand side states have higher value estimations. </w:t>
+      </w:r>
+    </w:p>
+    <w:p>
+      <w:pPr>
+        <w:rPr>
+          <w:rFonts w:ascii="Times New Roman" w:hAnsi="Times New Roman" w:cs="Times New Roman"/>
+        </w:rPr>
+      </w:pPr>
+      <w:bookmarkStart w:id="0" w:name="_GoBack"/>
+      <w:bookmarkEnd w:id="0"/>
+      <w:r>
+        <w:rPr>
+          <w:rFonts w:ascii="Times New Roman" w:hAnsi="Times New Roman" w:cs="Times New Roman"/>
+        </w:rPr>
+        <w:t xml:space="preserve">When gamma is lower (0.4), the model is more shortsighted, and focused on immediate rewards. </w:t>
+      </w:r>
+      <w:r>
+        <w:rPr>
+          <w:rFonts w:ascii="Times New Roman" w:hAnsi="Times New Roman" w:cs="Times New Roman"/>
+        </w:rPr>
+        <w:t xml:space="preserve">This leads to lower value estimations in the right-hand side states. </w:t>
+      </w:r>
+    </w:p>
+    <w:p>
+      <w:pPr>
         <w:jc w:val="center"/>
       </w:pPr>
       <w:r>
-        <w:lastRenderedPageBreak/>
         <w:drawing>
           <wp:inline distT="0" distB="0" distL="0" distR="0" wp14:anchorId="453BEEE6" wp14:editId="2E1B0A3C">
             <wp:extent cx="3676650" cy="1558890"/>

</xml_diff>

<commit_message>
Auto commit on 2025-06-18 21:12:55 : Hyperparameter Tuning
</commit_message>
<xml_diff>
--- a/Assignments/Assignment 4 ML.docx
+++ b/Assignments/Assignment 4 ML.docx
@@ -13869,8 +13869,6 @@
           <w:rFonts w:ascii="Times New Roman" w:hAnsi="Times New Roman" w:cs="Times New Roman"/>
         </w:rPr>
       </w:pPr>
-      <w:bookmarkStart w:id="0" w:name="_GoBack"/>
-      <w:bookmarkEnd w:id="0"/>
       <w:r>
         <w:rPr>
           <w:rFonts w:ascii="Times New Roman" w:hAnsi="Times New Roman" w:cs="Times New Roman"/>
@@ -13998,6 +13996,27 @@
       <w:r>
         <w:t>: Illustration of different slipping factors on the MDP</w:t>
       </w:r>
+    </w:p>
+    <w:p>
+      <w:pPr>
+        <w:rPr>
+          <w:rFonts w:ascii="Times New Roman" w:hAnsi="Times New Roman" w:cs="Times New Roman"/>
+        </w:rPr>
+      </w:pPr>
+      <w:r>
+        <w:rPr>
+          <w:rFonts w:ascii="Times New Roman" w:hAnsi="Times New Roman" w:cs="Times New Roman"/>
+        </w:rPr>
+        <w:t xml:space="preserve">As the slippage factor increases, the actions of the agent become less reliable (higher chance of slipping). </w:t>
+      </w:r>
+      <w:r>
+        <w:rPr>
+          <w:rFonts w:ascii="Times New Roman" w:hAnsi="Times New Roman" w:cs="Times New Roman"/>
+        </w:rPr>
+        <w:t>This leads to the estimated value of states near the sink going up</w:t>
+      </w:r>
+      <w:bookmarkStart w:id="0" w:name="_GoBack"/>
+      <w:bookmarkEnd w:id="0"/>
     </w:p>
     <w:sectPr>
       <w:headerReference w:type="even" r:id="rId14"/>

</xml_diff>

<commit_message>
Auto commit on 2025-06-18 21:22:51 : Hyperparameter Tuning
</commit_message>
<xml_diff>
--- a/Assignments/Assignment 4 ML.docx
+++ b/Assignments/Assignment 4 ML.docx
@@ -13889,8 +13889,8 @@
       <w:r>
         <w:drawing>
           <wp:inline distT="0" distB="0" distL="0" distR="0" wp14:anchorId="453BEEE6" wp14:editId="2E1B0A3C">
-            <wp:extent cx="3676650" cy="1558890"/>
-            <wp:effectExtent l="0" t="0" r="0" b="3810"/>
+            <wp:extent cx="3314700" cy="1405424"/>
+            <wp:effectExtent l="0" t="0" r="0" b="4445"/>
             <wp:docPr id="20" name="Picture 20"/>
             <wp:cNvGraphicFramePr>
               <a:graphicFrameLocks xmlns:a="http://schemas.openxmlformats.org/drawingml/2006/main" noChangeAspect="1"/>
@@ -13911,7 +13911,7 @@
                   <pic:spPr>
                     <a:xfrm>
                       <a:off x="0" y="0"/>
-                      <a:ext cx="3686373" cy="1563013"/>
+                      <a:ext cx="3334806" cy="1413949"/>
                     </a:xfrm>
                     <a:prstGeom prst="rect">
                       <a:avLst/>
@@ -13932,8 +13932,8 @@
       <w:r>
         <w:drawing>
           <wp:inline distT="0" distB="0" distL="0" distR="0" wp14:anchorId="6E584151" wp14:editId="4ACEAF3F">
-            <wp:extent cx="3657600" cy="1553649"/>
-            <wp:effectExtent l="0" t="0" r="0" b="8890"/>
+            <wp:extent cx="3400425" cy="1444408"/>
+            <wp:effectExtent l="0" t="0" r="0" b="3810"/>
             <wp:docPr id="28" name="Picture 28"/>
             <wp:cNvGraphicFramePr>
               <a:graphicFrameLocks xmlns:a="http://schemas.openxmlformats.org/drawingml/2006/main" noChangeAspect="1"/>
@@ -13954,7 +13954,7 @@
                   <pic:spPr>
                     <a:xfrm>
                       <a:off x="0" y="0"/>
-                      <a:ext cx="3674456" cy="1560809"/>
+                      <a:ext cx="3422886" cy="1453949"/>
                     </a:xfrm>
                     <a:prstGeom prst="rect">
                       <a:avLst/>
@@ -14015,14 +14015,377 @@
         </w:rPr>
         <w:t>This leads to the estimated value of states near the sink going up</w:t>
       </w:r>
+      <w:r>
+        <w:rPr>
+          <w:rFonts w:ascii="Times New Roman" w:hAnsi="Times New Roman" w:cs="Times New Roman"/>
+        </w:rPr>
+        <w:t>.</w:t>
+      </w:r>
+    </w:p>
+    <w:p>
+      <w:pPr>
+        <w:keepNext/>
+        <w:jc w:val="center"/>
+      </w:pPr>
+      <w:r>
+        <w:rPr>
+          <w:rFonts w:ascii="Times New Roman" w:hAnsi="Times New Roman" w:cs="Times New Roman"/>
+          <w:noProof/>
+        </w:rPr>
+        <w:drawing>
+          <wp:inline distT="0" distB="0" distL="0" distR="0" wp14:anchorId="3AFF9D16" wp14:editId="7B3A1667">
+            <wp:extent cx="3195903" cy="2600325"/>
+            <wp:effectExtent l="0" t="0" r="5080" b="0"/>
+            <wp:docPr id="29" name="Picture 29"/>
+            <wp:cNvGraphicFramePr>
+              <a:graphicFrameLocks xmlns:a="http://schemas.openxmlformats.org/drawingml/2006/main" noChangeAspect="1"/>
+            </wp:cNvGraphicFramePr>
+            <a:graphic xmlns:a="http://schemas.openxmlformats.org/drawingml/2006/main">
+              <a:graphicData uri="http://schemas.openxmlformats.org/drawingml/2006/picture">
+                <pic:pic xmlns:pic="http://schemas.openxmlformats.org/drawingml/2006/picture">
+                  <pic:nvPicPr>
+                    <pic:cNvPr id="0" name="Picture 1"/>
+                    <pic:cNvPicPr>
+                      <a:picLocks noChangeAspect="1" noChangeArrowheads="1"/>
+                    </pic:cNvPicPr>
+                  </pic:nvPicPr>
+                  <pic:blipFill>
+                    <a:blip r:embed="rId14" cstate="print">
+                      <a:extLst>
+                        <a:ext uri="{28A0092B-C50C-407E-A947-70E740481C1C}">
+                          <a14:useLocalDpi xmlns:a14="http://schemas.microsoft.com/office/drawing/2010/main" val="0"/>
+                        </a:ext>
+                      </a:extLst>
+                    </a:blip>
+                    <a:srcRect/>
+                    <a:stretch>
+                      <a:fillRect/>
+                    </a:stretch>
+                  </pic:blipFill>
+                  <pic:spPr bwMode="auto">
+                    <a:xfrm>
+                      <a:off x="0" y="0"/>
+                      <a:ext cx="3224173" cy="2623327"/>
+                    </a:xfrm>
+                    <a:prstGeom prst="rect">
+                      <a:avLst/>
+                    </a:prstGeom>
+                    <a:noFill/>
+                    <a:ln>
+                      <a:noFill/>
+                    </a:ln>
+                  </pic:spPr>
+                </pic:pic>
+              </a:graphicData>
+            </a:graphic>
+          </wp:inline>
+        </w:drawing>
+      </w:r>
+    </w:p>
+    <w:p>
+      <w:pPr>
+        <w:pStyle w:val="Caption"/>
+        <w:jc w:val="center"/>
+      </w:pPr>
+      <w:r>
+        <w:t xml:space="preserve">Figure </w:t>
+      </w:r>
+      <w:r>
+        <w:fldChar w:fldCharType="begin"/>
+      </w:r>
+      <w:r>
+        <w:instrText xml:space="preserve"> SEQ Figure \* ARABIC </w:instrText>
+      </w:r>
+      <w:r>
+        <w:fldChar w:fldCharType="separate"/>
+      </w:r>
+      <w:r>
+        <w:rPr>
+          <w:noProof/>
+        </w:rPr>
+        <w:t>4</w:t>
+      </w:r>
+      <w:r>
+        <w:fldChar w:fldCharType="end"/>
+      </w:r>
+      <w:r>
+        <w:t>: Value Iteration vs. Policy Iteration</w:t>
+      </w:r>
+    </w:p>
+    <w:p>
+      <w:pPr>
+        <w:rPr>
+          <w:rFonts w:ascii="Times New Roman" w:hAnsi="Times New Roman" w:cs="Times New Roman"/>
+        </w:rPr>
+      </w:pPr>
+      <w:r>
+        <w:rPr>
+          <w:rFonts w:ascii="Times New Roman" w:hAnsi="Times New Roman" w:cs="Times New Roman"/>
+        </w:rPr>
+        <w:lastRenderedPageBreak/>
+        <w:t>As visible from the chart above, the value estimates obtained through both Value Iteration and Policy Iteration are the same, although the paths differ very slightly.</w:t>
+      </w:r>
+    </w:p>
+    <w:p>
+      <w:pPr>
+        <w:spacing w:after="0" w:line="285" w:lineRule="atLeast"/>
+        <w:ind w:left="0"/>
+        <w:rPr>
+          <w:rFonts w:ascii="Courier New" w:eastAsia="Times New Roman" w:hAnsi="Courier New" w:cs="Courier New"/>
+          <w:color w:val="000000"/>
+          <w:sz w:val="21"/>
+          <w:szCs w:val="21"/>
+        </w:rPr>
+      </w:pPr>
+      <w:r>
+        <w:rPr>
+          <w:rFonts w:ascii="Courier New" w:eastAsia="Times New Roman" w:hAnsi="Courier New" w:cs="Courier New"/>
+          <w:color w:val="000000"/>
+          <w:sz w:val="21"/>
+          <w:szCs w:val="21"/>
+        </w:rPr>
+        <w:t>ns = P.shape[</w:t>
+      </w:r>
+      <w:r>
+        <w:rPr>
+          <w:rFonts w:ascii="Courier New" w:eastAsia="Times New Roman" w:hAnsi="Courier New" w:cs="Courier New"/>
+          <w:color w:val="116644"/>
+          <w:sz w:val="21"/>
+          <w:szCs w:val="21"/>
+        </w:rPr>
+        <w:t>0</w:t>
+      </w:r>
+      <w:r>
+        <w:rPr>
+          <w:rFonts w:ascii="Courier New" w:eastAsia="Times New Roman" w:hAnsi="Courier New" w:cs="Courier New"/>
+          <w:color w:val="000000"/>
+          <w:sz w:val="21"/>
+          <w:szCs w:val="21"/>
+        </w:rPr>
+        <w:t>]</w:t>
+      </w:r>
+    </w:p>
+    <w:p>
+      <w:pPr>
+        <w:spacing w:after="0" w:line="285" w:lineRule="atLeast"/>
+        <w:ind w:left="0"/>
+        <w:rPr>
+          <w:rFonts w:ascii="Courier New" w:eastAsia="Times New Roman" w:hAnsi="Courier New" w:cs="Courier New"/>
+          <w:color w:val="000000"/>
+          <w:sz w:val="21"/>
+          <w:szCs w:val="21"/>
+        </w:rPr>
+      </w:pPr>
+      <w:r>
+        <w:rPr>
+          <w:rFonts w:ascii="Courier New" w:eastAsia="Times New Roman" w:hAnsi="Courier New" w:cs="Courier New"/>
+          <w:color w:val="000000"/>
+          <w:sz w:val="21"/>
+          <w:szCs w:val="21"/>
+        </w:rPr>
+        <w:t>na = P.shape[</w:t>
+      </w:r>
+      <w:r>
+        <w:rPr>
+          <w:rFonts w:ascii="Courier New" w:eastAsia="Times New Roman" w:hAnsi="Courier New" w:cs="Courier New"/>
+          <w:color w:val="116644"/>
+          <w:sz w:val="21"/>
+          <w:szCs w:val="21"/>
+        </w:rPr>
+        <w:t>1</w:t>
+      </w:r>
+      <w:r>
+        <w:rPr>
+          <w:rFonts w:ascii="Courier New" w:eastAsia="Times New Roman" w:hAnsi="Courier New" w:cs="Courier New"/>
+          <w:color w:val="000000"/>
+          <w:sz w:val="21"/>
+          <w:szCs w:val="21"/>
+        </w:rPr>
+        <w:t>]</w:t>
+      </w:r>
+    </w:p>
+    <w:p>
+      <w:pPr>
+        <w:spacing w:after="0" w:line="285" w:lineRule="atLeast"/>
+        <w:ind w:left="0"/>
+        <w:rPr>
+          <w:rFonts w:ascii="Courier New" w:eastAsia="Times New Roman" w:hAnsi="Courier New" w:cs="Courier New"/>
+          <w:color w:val="000000"/>
+          <w:sz w:val="21"/>
+          <w:szCs w:val="21"/>
+        </w:rPr>
+      </w:pPr>
+      <w:r>
+        <w:rPr>
+          <w:rFonts w:ascii="Courier New" w:eastAsia="Times New Roman" w:hAnsi="Courier New" w:cs="Courier New"/>
+          <w:color w:val="0000FF"/>
+          <w:sz w:val="21"/>
+          <w:szCs w:val="21"/>
+        </w:rPr>
+        <w:t>def</w:t>
+      </w:r>
+      <w:r>
+        <w:rPr>
+          <w:rFonts w:ascii="Courier New" w:eastAsia="Times New Roman" w:hAnsi="Courier New" w:cs="Courier New"/>
+          <w:color w:val="000000"/>
+          <w:sz w:val="21"/>
+          <w:szCs w:val="21"/>
+        </w:rPr>
+        <w:t xml:space="preserve"> </w:t>
+      </w:r>
+      <w:r>
+        <w:rPr>
+          <w:rFonts w:ascii="Courier New" w:eastAsia="Times New Roman" w:hAnsi="Courier New" w:cs="Courier New"/>
+          <w:color w:val="6A5221"/>
+          <w:sz w:val="21"/>
+          <w:szCs w:val="21"/>
+        </w:rPr>
+        <w:t>step_fn</w:t>
+      </w:r>
+      <w:r>
+        <w:rPr>
+          <w:rFonts w:ascii="Courier New" w:eastAsia="Times New Roman" w:hAnsi="Courier New" w:cs="Courier New"/>
+          <w:color w:val="000000"/>
+          <w:sz w:val="21"/>
+          <w:szCs w:val="21"/>
+        </w:rPr>
+        <w:t>(</w:t>
+      </w:r>
+      <w:r>
+        <w:rPr>
+          <w:rFonts w:ascii="Courier New" w:eastAsia="Times New Roman" w:hAnsi="Courier New" w:cs="Courier New"/>
+          <w:color w:val="001080"/>
+          <w:sz w:val="21"/>
+          <w:szCs w:val="21"/>
+        </w:rPr>
+        <w:t>s</w:t>
+      </w:r>
+      <w:r>
+        <w:rPr>
+          <w:rFonts w:ascii="Courier New" w:eastAsia="Times New Roman" w:hAnsi="Courier New" w:cs="Courier New"/>
+          <w:color w:val="000000"/>
+          <w:sz w:val="21"/>
+          <w:szCs w:val="21"/>
+        </w:rPr>
+        <w:t xml:space="preserve">, </w:t>
+      </w:r>
+      <w:r>
+        <w:rPr>
+          <w:rFonts w:ascii="Courier New" w:eastAsia="Times New Roman" w:hAnsi="Courier New" w:cs="Courier New"/>
+          <w:color w:val="001080"/>
+          <w:sz w:val="21"/>
+          <w:szCs w:val="21"/>
+        </w:rPr>
+        <w:t>a</w:t>
+      </w:r>
+      <w:r>
+        <w:rPr>
+          <w:rFonts w:ascii="Courier New" w:eastAsia="Times New Roman" w:hAnsi="Courier New" w:cs="Courier New"/>
+          <w:color w:val="000000"/>
+          <w:sz w:val="21"/>
+          <w:szCs w:val="21"/>
+        </w:rPr>
+        <w:t>):</w:t>
+      </w:r>
+    </w:p>
+    <w:p>
+      <w:pPr>
+        <w:spacing w:after="0" w:line="285" w:lineRule="atLeast"/>
+        <w:ind w:left="0"/>
+        <w:rPr>
+          <w:rFonts w:ascii="Courier New" w:eastAsia="Times New Roman" w:hAnsi="Courier New" w:cs="Courier New"/>
+          <w:color w:val="000000"/>
+          <w:sz w:val="21"/>
+          <w:szCs w:val="21"/>
+        </w:rPr>
+      </w:pPr>
+      <w:r>
+        <w:rPr>
+          <w:rFonts w:ascii="Courier New" w:eastAsia="Times New Roman" w:hAnsi="Courier New" w:cs="Courier New"/>
+          <w:color w:val="000000"/>
+          <w:sz w:val="21"/>
+          <w:szCs w:val="21"/>
+        </w:rPr>
+        <w:t xml:space="preserve">  </w:t>
+      </w:r>
+      <w:r>
+        <w:rPr>
+          <w:rFonts w:ascii="Courier New" w:eastAsia="Times New Roman" w:hAnsi="Courier New" w:cs="Courier New"/>
+          <w:color w:val="A31515"/>
+          <w:sz w:val="21"/>
+          <w:szCs w:val="21"/>
+        </w:rPr>
+        <w:t>"""Receives a state and action, returns reward and next state."""</w:t>
+      </w:r>
+    </w:p>
+    <w:p>
+      <w:pPr>
+        <w:spacing w:after="0" w:line="285" w:lineRule="atLeast"/>
+        <w:ind w:left="0"/>
+        <w:rPr>
+          <w:rFonts w:ascii="Courier New" w:eastAsia="Times New Roman" w:hAnsi="Courier New" w:cs="Courier New"/>
+          <w:color w:val="000000"/>
+          <w:sz w:val="21"/>
+          <w:szCs w:val="21"/>
+        </w:rPr>
+      </w:pPr>
+      <w:r>
+        <w:rPr>
+          <w:rFonts w:ascii="Courier New" w:eastAsia="Times New Roman" w:hAnsi="Courier New" w:cs="Courier New"/>
+          <w:color w:val="000000"/>
+          <w:sz w:val="21"/>
+          <w:szCs w:val="21"/>
+        </w:rPr>
+        <w:t xml:space="preserve">  </w:t>
+      </w:r>
+      <w:r>
+        <w:rPr>
+          <w:rFonts w:ascii="Courier New" w:eastAsia="Times New Roman" w:hAnsi="Courier New" w:cs="Courier New"/>
+          <w:color w:val="9723B4"/>
+          <w:sz w:val="21"/>
+          <w:szCs w:val="21"/>
+        </w:rPr>
+        <w:t>return</w:t>
+      </w:r>
+      <w:r>
+        <w:rPr>
+          <w:rFonts w:ascii="Courier New" w:eastAsia="Times New Roman" w:hAnsi="Courier New" w:cs="Courier New"/>
+          <w:color w:val="000000"/>
+          <w:sz w:val="21"/>
+          <w:szCs w:val="21"/>
+        </w:rPr>
+        <w:t xml:space="preserve"> R[s, a], onp.random.choice(ns, p=P[s,a])</w:t>
+      </w:r>
+    </w:p>
+    <w:p>
+      <w:pPr>
+        <w:ind w:left="0"/>
+        <w:rPr>
+          <w:rFonts w:ascii="Times New Roman" w:hAnsi="Times New Roman" w:cs="Times New Roman"/>
+        </w:rPr>
+      </w:pPr>
+    </w:p>
+    <w:p>
+      <w:pPr>
+        <w:ind w:left="0"/>
+        <w:rPr>
+          <w:rFonts w:ascii="Times New Roman" w:hAnsi="Times New Roman" w:cs="Times New Roman"/>
+        </w:rPr>
+      </w:pPr>
+      <w:r>
+        <w:rPr>
+          <w:rFonts w:ascii="Times New Roman" w:hAnsi="Times New Roman" w:cs="Times New Roman"/>
+        </w:rPr>
+        <w:t>This step function is used to run a Monte Carlo approach on the MDP</w:t>
+      </w:r>
       <w:bookmarkStart w:id="0" w:name="_GoBack"/>
       <w:bookmarkEnd w:id="0"/>
     </w:p>
     <w:sectPr>
-      <w:headerReference w:type="even" r:id="rId14"/>
-      <w:headerReference w:type="default" r:id="rId15"/>
-      <w:footerReference w:type="even" r:id="rId16"/>
-      <w:footerReference w:type="default" r:id="rId17"/>
+      <w:headerReference w:type="even" r:id="rId15"/>
+      <w:headerReference w:type="default" r:id="rId16"/>
+      <w:footerReference w:type="even" r:id="rId17"/>
+      <w:footerReference w:type="default" r:id="rId18"/>
       <w:pgSz w:w="11906" w:h="16838"/>
       <w:pgMar w:top="1440" w:right="1440" w:bottom="1685" w:left="1440" w:header="480" w:footer="478" w:gutter="0"/>
       <w:pgBorders w:display="firstPage" w:offsetFrom="page">

</xml_diff>

<commit_message>
Auto commit on 2025-06-18 21:27:56 : Hyperparameter Tuning
</commit_message>
<xml_diff>
--- a/Assignments/Assignment 4 ML.docx
+++ b/Assignments/Assignment 4 ML.docx
@@ -14369,23 +14369,147 @@
       <w:pPr>
         <w:ind w:left="0"/>
         <w:rPr>
+          <w:noProof/>
+        </w:rPr>
+      </w:pPr>
+      <w:r>
+        <w:rPr>
           <w:rFonts w:ascii="Times New Roman" w:hAnsi="Times New Roman" w:cs="Times New Roman"/>
         </w:rPr>
-      </w:pPr>
+        <w:t>This step function is used to run a Monte Carlo approach on the MDP</w:t>
+      </w:r>
       <w:r>
         <w:rPr>
           <w:rFonts w:ascii="Times New Roman" w:hAnsi="Times New Roman" w:cs="Times New Roman"/>
         </w:rPr>
-        <w:t>This step function is used to run a Monte Carlo approach on the MDP</w:t>
+        <w:t>.</w:t>
+      </w:r>
+      <w:r>
+        <w:rPr>
+          <w:noProof/>
+        </w:rPr>
+        <w:t xml:space="preserve"> </w:t>
+      </w:r>
+    </w:p>
+    <w:p>
+      <w:pPr>
+        <w:keepNext/>
+        <w:ind w:left="0"/>
+        <w:jc w:val="center"/>
+      </w:pPr>
+      <w:r>
+        <w:rPr>
+          <w:rFonts w:ascii="Times New Roman" w:hAnsi="Times New Roman" w:cs="Times New Roman"/>
+        </w:rPr>
+        <w:drawing>
+          <wp:inline distT="0" distB="0" distL="0" distR="0" wp14:anchorId="56BAF056" wp14:editId="5CA2F193">
+            <wp:extent cx="3752850" cy="1951265"/>
+            <wp:effectExtent l="0" t="0" r="0" b="0"/>
+            <wp:docPr id="30" name="Picture 30"/>
+            <wp:cNvGraphicFramePr>
+              <a:graphicFrameLocks xmlns:a="http://schemas.openxmlformats.org/drawingml/2006/main" noChangeAspect="1"/>
+            </wp:cNvGraphicFramePr>
+            <a:graphic xmlns:a="http://schemas.openxmlformats.org/drawingml/2006/main">
+              <a:graphicData uri="http://schemas.openxmlformats.org/drawingml/2006/picture">
+                <pic:pic xmlns:pic="http://schemas.openxmlformats.org/drawingml/2006/picture">
+                  <pic:nvPicPr>
+                    <pic:cNvPr id="1" name=""/>
+                    <pic:cNvPicPr/>
+                  </pic:nvPicPr>
+                  <pic:blipFill>
+                    <a:blip r:embed="rId15"/>
+                    <a:stretch>
+                      <a:fillRect/>
+                    </a:stretch>
+                  </pic:blipFill>
+                  <pic:spPr>
+                    <a:xfrm>
+                      <a:off x="0" y="0"/>
+                      <a:ext cx="3766690" cy="1958461"/>
+                    </a:xfrm>
+                    <a:prstGeom prst="rect">
+                      <a:avLst/>
+                    </a:prstGeom>
+                  </pic:spPr>
+                </pic:pic>
+              </a:graphicData>
+            </a:graphic>
+          </wp:inline>
+        </w:drawing>
       </w:r>
       <w:bookmarkStart w:id="0" w:name="_GoBack"/>
       <w:bookmarkEnd w:id="0"/>
     </w:p>
+    <w:p>
+      <w:pPr>
+        <w:keepNext/>
+      </w:pPr>
+      <w:r>
+        <w:pict>
+          <v:shapetype id="_x0000_t75" coordsize="21600,21600" o:spt="75" o:preferrelative="t" path="m@4@5l@4@11@9@11@9@5xe" filled="f" stroked="f">
+            <v:stroke joinstyle="miter"/>
+            <v:formulas>
+              <v:f eqn="if lineDrawn pixelLineWidth 0"/>
+              <v:f eqn="sum @0 1 0"/>
+              <v:f eqn="sum 0 0 @1"/>
+              <v:f eqn="prod @2 1 2"/>
+              <v:f eqn="prod @3 21600 pixelWidth"/>
+              <v:f eqn="prod @3 21600 pixelHeight"/>
+              <v:f eqn="sum @0 0 1"/>
+              <v:f eqn="prod @6 1 2"/>
+              <v:f eqn="prod @7 21600 pixelWidth"/>
+              <v:f eqn="sum @8 21600 0"/>
+              <v:f eqn="prod @7 21600 pixelHeight"/>
+              <v:f eqn="sum @10 21600 0"/>
+            </v:formulas>
+            <v:path o:extrusionok="f" gradientshapeok="t" o:connecttype="rect"/>
+            <o:lock v:ext="edit" aspectratio="t"/>
+          </v:shapetype>
+          <v:shape id="_x0000_i1025" type="#_x0000_t75" style="width:450.75pt;height:119.25pt">
+            <v:imagedata r:id="rId16" o:title="ass4 2"/>
+          </v:shape>
+        </w:pict>
+      </w:r>
+    </w:p>
+    <w:p>
+      <w:pPr>
+        <w:pStyle w:val="Caption"/>
+        <w:jc w:val="center"/>
+      </w:pPr>
+      <w:r>
+        <w:t xml:space="preserve">Figure </w:t>
+      </w:r>
+      <w:r>
+        <w:fldChar w:fldCharType="begin"/>
+      </w:r>
+      <w:r>
+        <w:instrText xml:space="preserve"> SEQ Figure \* ARABIC </w:instrText>
+      </w:r>
+      <w:r>
+        <w:fldChar w:fldCharType="separate"/>
+      </w:r>
+      <w:r>
+        <w:rPr>
+          <w:noProof/>
+        </w:rPr>
+        <w:t>5</w:t>
+      </w:r>
+      <w:r>
+        <w:fldChar w:fldCharType="end"/>
+      </w:r>
+      <w:r>
+        <w:t>:</w:t>
+      </w:r>
+      <w:r>
+        <w:t xml:space="preserve"> The Monte Carlo approach run on the MDP</w:t>
+      </w:r>
+    </w:p>
+    <w:p/>
     <w:sectPr>
-      <w:headerReference w:type="even" r:id="rId15"/>
-      <w:headerReference w:type="default" r:id="rId16"/>
-      <w:footerReference w:type="even" r:id="rId17"/>
-      <w:footerReference w:type="default" r:id="rId18"/>
+      <w:headerReference w:type="even" r:id="rId17"/>
+      <w:headerReference w:type="default" r:id="rId18"/>
+      <w:footerReference w:type="even" r:id="rId19"/>
+      <w:footerReference w:type="default" r:id="rId20"/>
       <w:pgSz w:w="11906" w:h="16838"/>
       <w:pgMar w:top="1440" w:right="1440" w:bottom="1685" w:left="1440" w:header="480" w:footer="478" w:gutter="0"/>
       <w:pgBorders w:display="firstPage" w:offsetFrom="page">

</xml_diff>

<commit_message>
Auto commit on 2025-06-18 21:37:53 : Hyperparameter Tuning
</commit_message>
<xml_diff>
--- a/Assignments/Assignment 4 ML.docx
+++ b/Assignments/Assignment 4 ML.docx
@@ -14437,8 +14437,6 @@
           </wp:inline>
         </w:drawing>
       </w:r>
-      <w:bookmarkStart w:id="0" w:name="_GoBack"/>
-      <w:bookmarkEnd w:id="0"/>
     </w:p>
     <w:p>
       <w:pPr>
@@ -14504,12 +14502,112 @@
         <w:t xml:space="preserve"> The Monte Carlo approach run on the MDP</w:t>
       </w:r>
     </w:p>
-    <w:p/>
+    <w:p>
+      <w:pPr>
+        <w:rPr>
+          <w:rFonts w:ascii="Times New Roman" w:hAnsi="Times New Roman" w:cs="Times New Roman"/>
+        </w:rPr>
+      </w:pPr>
+      <w:r>
+        <w:rPr>
+          <w:rFonts w:ascii="Times New Roman" w:hAnsi="Times New Roman" w:cs="Times New Roman"/>
+        </w:rPr>
+        <w:t>This shows a Monte Carlo approach run with an epsilon value of 0.2 and total trajectory of 50000</w:t>
+      </w:r>
+    </w:p>
+    <w:p>
+      <w:pPr>
+        <w:jc w:val="center"/>
+      </w:pPr>
+      <w:r>
+        <w:lastRenderedPageBreak/>
+        <w:drawing>
+          <wp:inline distT="0" distB="0" distL="0" distR="0" wp14:anchorId="7BE2ECC4" wp14:editId="6E59AC5A">
+            <wp:extent cx="4333875" cy="2182302"/>
+            <wp:effectExtent l="0" t="0" r="0" b="8890"/>
+            <wp:docPr id="33" name="Picture 33"/>
+            <wp:cNvGraphicFramePr>
+              <a:graphicFrameLocks xmlns:a="http://schemas.openxmlformats.org/drawingml/2006/main" noChangeAspect="1"/>
+            </wp:cNvGraphicFramePr>
+            <a:graphic xmlns:a="http://schemas.openxmlformats.org/drawingml/2006/main">
+              <a:graphicData uri="http://schemas.openxmlformats.org/drawingml/2006/picture">
+                <pic:pic xmlns:pic="http://schemas.openxmlformats.org/drawingml/2006/picture">
+                  <pic:nvPicPr>
+                    <pic:cNvPr id="1" name=""/>
+                    <pic:cNvPicPr/>
+                  </pic:nvPicPr>
+                  <pic:blipFill>
+                    <a:blip r:embed="rId17"/>
+                    <a:stretch>
+                      <a:fillRect/>
+                    </a:stretch>
+                  </pic:blipFill>
+                  <pic:spPr>
+                    <a:xfrm>
+                      <a:off x="0" y="0"/>
+                      <a:ext cx="4344166" cy="2187484"/>
+                    </a:xfrm>
+                    <a:prstGeom prst="rect">
+                      <a:avLst/>
+                    </a:prstGeom>
+                  </pic:spPr>
+                </pic:pic>
+              </a:graphicData>
+            </a:graphic>
+          </wp:inline>
+        </w:drawing>
+      </w:r>
+    </w:p>
+    <w:p>
+      <w:pPr>
+        <w:keepNext/>
+        <w:jc w:val="center"/>
+      </w:pPr>
+      <w:r>
+        <w:pict>
+          <v:shape id="_x0000_i1026" type="#_x0000_t75" style="width:450.75pt;height:118.5pt">
+            <v:imagedata r:id="rId18" o:title="ass4"/>
+          </v:shape>
+        </w:pict>
+      </w:r>
+    </w:p>
+    <w:p>
+      <w:pPr>
+        <w:pStyle w:val="Caption"/>
+        <w:jc w:val="center"/>
+      </w:pPr>
+      <w:r>
+        <w:t xml:space="preserve">Figure </w:t>
+      </w:r>
+      <w:r>
+        <w:fldChar w:fldCharType="begin"/>
+      </w:r>
+      <w:r>
+        <w:instrText xml:space="preserve"> SEQ Figure \* ARABIC </w:instrText>
+      </w:r>
+      <w:r>
+        <w:fldChar w:fldCharType="separate"/>
+      </w:r>
+      <w:r>
+        <w:rPr>
+          <w:noProof/>
+        </w:rPr>
+        <w:t>6</w:t>
+      </w:r>
+      <w:r>
+        <w:fldChar w:fldCharType="end"/>
+      </w:r>
+      <w:r>
+        <w:t>: Q-Learning on the MDP</w:t>
+      </w:r>
+      <w:bookmarkStart w:id="0" w:name="_GoBack"/>
+      <w:bookmarkEnd w:id="0"/>
+    </w:p>
     <w:sectPr>
-      <w:headerReference w:type="even" r:id="rId17"/>
-      <w:headerReference w:type="default" r:id="rId18"/>
-      <w:footerReference w:type="even" r:id="rId19"/>
-      <w:footerReference w:type="default" r:id="rId20"/>
+      <w:headerReference w:type="even" r:id="rId19"/>
+      <w:headerReference w:type="default" r:id="rId20"/>
+      <w:footerReference w:type="even" r:id="rId21"/>
+      <w:footerReference w:type="default" r:id="rId22"/>
       <w:pgSz w:w="11906" w:h="16838"/>
       <w:pgMar w:top="1440" w:right="1440" w:bottom="1685" w:left="1440" w:header="480" w:footer="478" w:gutter="0"/>
       <w:pgBorders w:display="firstPage" w:offsetFrom="page">

</xml_diff>

<commit_message>
Auto commit on 2025-06-18 21:42:53 : Hyperparameter Tuning
</commit_message>
<xml_diff>
--- a/Assignments/Assignment 4 ML.docx
+++ b/Assignments/Assignment 4 ML.docx
@@ -14599,6 +14599,34 @@
       </w:r>
       <w:r>
         <w:t>: Q-Learning on the MDP</w:t>
+      </w:r>
+    </w:p>
+    <w:p>
+      <w:pPr>
+        <w:ind w:left="0"/>
+        <w:rPr>
+          <w:rFonts w:ascii="Times New Roman" w:hAnsi="Times New Roman" w:cs="Times New Roman"/>
+        </w:rPr>
+      </w:pPr>
+      <w:r>
+        <w:rPr>
+          <w:rFonts w:ascii="Times New Roman" w:hAnsi="Times New Roman" w:cs="Times New Roman"/>
+        </w:rPr>
+        <w:t xml:space="preserve">This shows a Q-Learning approach being performed on the chain MDP with alpha and epsilon of 0.1, total episodes 600, and 131 max steps per iteration. </w:t>
+      </w:r>
+    </w:p>
+    <w:p>
+      <w:pPr>
+        <w:ind w:left="0"/>
+        <w:rPr>
+          <w:rFonts w:ascii="Times New Roman" w:hAnsi="Times New Roman" w:cs="Times New Roman"/>
+        </w:rPr>
+      </w:pPr>
+      <w:r>
+        <w:rPr>
+          <w:rFonts w:ascii="Times New Roman" w:hAnsi="Times New Roman" w:cs="Times New Roman"/>
+        </w:rPr>
+        <w:t xml:space="preserve">The notebook ends with a short note on Deep Reinforcement Learning, which is RL Algorithms combined with Neural Networks. </w:t>
       </w:r>
       <w:bookmarkStart w:id="0" w:name="_GoBack"/>
       <w:bookmarkEnd w:id="0"/>

</xml_diff>

<commit_message>
Auto commit on 2025-06-18 21:48:04 : Hyperparameter Tuning
</commit_message>
<xml_diff>
--- a/Assignments/Assignment 4 ML.docx
+++ b/Assignments/Assignment 4 ML.docx
@@ -14618,6 +14618,7 @@
     <w:p>
       <w:pPr>
         <w:ind w:left="0"/>
+        <w:jc w:val="both"/>
         <w:rPr>
           <w:rFonts w:ascii="Times New Roman" w:hAnsi="Times New Roman" w:cs="Times New Roman"/>
         </w:rPr>
@@ -14628,7 +14629,66 @@
         </w:rPr>
         <w:t xml:space="preserve">The notebook ends with a short note on Deep Reinforcement Learning, which is RL Algorithms combined with Neural Networks. </w:t>
       </w:r>
+      <w:r>
+        <w:rPr>
+          <w:rFonts w:ascii="Times New Roman" w:hAnsi="Times New Roman" w:cs="Times New Roman"/>
+        </w:rPr>
+        <w:t>A CartPole demonstration is provided as an example.</w:t>
+      </w:r>
+    </w:p>
+    <w:p>
+      <w:pPr>
+        <w:ind w:left="0"/>
+        <w:jc w:val="both"/>
+        <w:rPr>
+          <w:rFonts w:ascii="Times New Roman" w:hAnsi="Times New Roman" w:cs="Times New Roman"/>
+        </w:rPr>
+      </w:pPr>
+      <w:r>
+        <w:rPr>
+          <w:rFonts w:ascii="Times New Roman" w:hAnsi="Times New Roman" w:cs="Times New Roman"/>
+        </w:rPr>
+        <w:t>From the outputs of these programs and the codes provided, we can gain an understanding of Reinforcement Learning and the concepts that drive it. We can also understand how to create these models for practical scenarios, and the different approaches (known vs. unknown environment, value vs. policy iterations) that can be applied based on the situation.</w:t>
+      </w:r>
+      <w:r>
+        <w:rPr>
+          <w:rFonts w:ascii="Times New Roman" w:hAnsi="Times New Roman" w:cs="Times New Roman"/>
+        </w:rPr>
+        <w:t xml:space="preserve"> We can observe the effect different parameters have on the models, and how they learn from the environment.</w:t>
+      </w:r>
+    </w:p>
+    <w:p>
+      <w:pPr>
+        <w:ind w:left="0"/>
+        <w:jc w:val="both"/>
+        <w:rPr>
+          <w:rFonts w:ascii="Times New Roman" w:hAnsi="Times New Roman" w:cs="Times New Roman"/>
+        </w:rPr>
+      </w:pPr>
+      <w:r>
+        <w:rPr>
+          <w:rFonts w:ascii="Times New Roman" w:hAnsi="Times New Roman" w:cs="Times New Roman"/>
+        </w:rPr>
+        <w:t xml:space="preserve">Code Source: </w:t>
+      </w:r>
+    </w:p>
+    <w:p>
+      <w:pPr>
+        <w:ind w:left="0"/>
+        <w:jc w:val="both"/>
+        <w:rPr>
+          <w:rFonts w:ascii="Courier New" w:hAnsi="Courier New" w:cs="Courier New"/>
+          <w:sz w:val="20"/>
+        </w:rPr>
+      </w:pPr>
       <w:bookmarkStart w:id="0" w:name="_GoBack"/>
+      <w:r>
+        <w:rPr>
+          <w:rFonts w:ascii="Courier New" w:hAnsi="Courier New" w:cs="Courier New"/>
+          <w:sz w:val="20"/>
+        </w:rPr>
+        <w:t>[1]https://colab.research.google.com/drive/1HG6MPM5GnDHmBaLsnRy9HObTmYq7g6Vk</w:t>
+      </w:r>
       <w:bookmarkEnd w:id="0"/>
     </w:p>
     <w:sectPr>

</xml_diff>